<commit_message>
add parts of the CP to introduction
</commit_message>
<xml_diff>
--- a/master_thesis/introduction.docx
+++ b/master_thesis/introduction.docx
@@ -12,7 +12,7 @@
           <w:rFonts w:ascii="Times New Roman" w:hAnsi="Times New Roman" w:cs="Times New Roman"/>
           <w:b/>
           <w:bCs/>
-          <w:color w:val="000000"/>
+          <w:color w:val="FF0000"/>
           <w:sz w:val="24"/>
           <w:szCs w:val="24"/>
           <w:u w:val="single"/>
@@ -24,7 +24,7 @@
           <w:rFonts w:ascii="Times New Roman" w:hAnsi="Times New Roman" w:cs="Times New Roman"/>
           <w:b/>
           <w:bCs/>
-          <w:color w:val="000000"/>
+          <w:color w:val="FF0000"/>
           <w:sz w:val="24"/>
           <w:szCs w:val="24"/>
           <w:u w:val="single"/>
@@ -39,18 +39,94 @@
         <w:spacing w:line="360" w:lineRule="auto"/>
         <w:rPr>
           <w:rFonts w:ascii="Times New Roman" w:hAnsi="Times New Roman" w:cs="Times New Roman"/>
-          <w:u w:val="single"/>
-          <w:lang w:val="en-IE"/>
-        </w:rPr>
-      </w:pPr>
-      <w:r>
-        <w:rPr>
-          <w:rFonts w:ascii="Times New Roman" w:hAnsi="Times New Roman" w:cs="Times New Roman"/>
+          <w:color w:val="FF0000"/>
+          <w:u w:val="single"/>
+          <w:lang w:val="en-IE"/>
+        </w:rPr>
+      </w:pPr>
+      <w:r>
+        <w:rPr>
+          <w:rFonts w:ascii="Times New Roman" w:hAnsi="Times New Roman" w:cs="Times New Roman"/>
+          <w:color w:val="FF0000"/>
           <w:u w:val="single"/>
           <w:lang w:val="en-IE"/>
         </w:rPr>
         <w:t xml:space="preserve">A few sentences laying out the broadest possible context for the work </w:t>
       </w:r>
+    </w:p>
+    <w:p>
+      <w:pPr>
+        <w:pStyle w:val="Default"/>
+        <w:spacing w:line="360" w:lineRule="auto"/>
+        <w:rPr>
+          <w:rFonts w:ascii="Times New Roman" w:hAnsi="Times New Roman" w:cs="Times New Roman"/>
+          <w:lang w:val="en-IE"/>
+        </w:rPr>
+      </w:pPr>
+      <w:r>
+        <w:rPr>
+          <w:rFonts w:ascii="Times New Roman" w:hAnsi="Times New Roman" w:cs="Times New Roman"/>
+          <w:lang w:val="en-IE"/>
+        </w:rPr>
+        <w:t>The global number of international migrants has grown significantly, from 75 million in 1965 to around 272 million in 2019 (World Migration Report, 2020). Europe has emerged as one of the primary global destinations (Haas et al., 2019). Economic inequality, demographic pressures, and environmental crises are just some of the drivers of migration (Richmond, 2002). In Europe, opinions about immigration are heterogeneous. In Western Europe, short-term increases in immigration can lead to more negative attitudes, particularly when immigrants are from non-EU countries. However, regions with a higher share of foreign-born populations tend to be less anti-immigrant (Dražanová &amp; Gonnot, 2023). Differences between countries often reflect economic conditions, for example the severity of a current recession (Hatton, 2016). Polarization refers to the divergence of opinions or attitudes within a society, often leading to the formation of distinct and opposing groups (Williams, 2018). In the context of immigration, polarization can manifest as stark differences or subtle distinctions in attitudes towards migrants, ranging from acceptance and support to scepticism and opposition.</w:t>
+      </w:r>
+    </w:p>
+    <w:p>
+      <w:pPr>
+        <w:pStyle w:val="Default"/>
+        <w:spacing w:line="360" w:lineRule="auto"/>
+        <w:rPr>
+          <w:rFonts w:ascii="Times New Roman" w:hAnsi="Times New Roman" w:cs="Times New Roman"/>
+          <w:lang w:val="en-IE"/>
+        </w:rPr>
+      </w:pPr>
+    </w:p>
+    <w:p>
+      <w:pPr>
+        <w:pStyle w:val="Default"/>
+        <w:spacing w:line="360" w:lineRule="auto"/>
+        <w:rPr>
+          <w:rFonts w:ascii="Times New Roman" w:hAnsi="Times New Roman" w:cs="Times New Roman"/>
+          <w:color w:val="FF0000"/>
+          <w:lang w:val="en-IE"/>
+        </w:rPr>
+      </w:pPr>
+      <w:r>
+        <w:rPr>
+          <w:rFonts w:ascii="Times New Roman" w:hAnsi="Times New Roman" w:cs="Times New Roman"/>
+          <w:color w:val="FF0000"/>
+          <w:lang w:val="en-IE"/>
+        </w:rPr>
+        <w:t>---</w:t>
+      </w:r>
+    </w:p>
+    <w:p>
+      <w:pPr>
+        <w:pStyle w:val="Default"/>
+        <w:spacing w:line="360" w:lineRule="auto"/>
+        <w:rPr>
+          <w:rFonts w:ascii="Times New Roman" w:hAnsi="Times New Roman" w:cs="Times New Roman"/>
+          <w:lang w:val="en-IE"/>
+        </w:rPr>
+      </w:pPr>
+      <w:r>
+        <w:rPr>
+          <w:rFonts w:ascii="Times New Roman" w:hAnsi="Times New Roman" w:cs="Times New Roman"/>
+          <w:lang w:val="en-IE"/>
+        </w:rPr>
+        <w:t>One aspect of polarization is issue alignment. Issue alignment refers to the process by which people's attitudes, beliefs, or preferences on one set of issues become correlated or aligned with their attitudes on other issues, often due to shared ideological, partisan, or social factors. This concept is commonly studied in political science, sociology, and psychology to understand how individuals or groups develop cohesive worldviews or political identities. Issue alignment is associated with increased negative political affect, particularly towards out-groups. This alignment of issue attitudes can exacerbate political hostility, as individuals perceive others with differing issue alignments as more ideologically distant (Bougher, 2017). Investigating issue alignment regarding immigration opinions in Europe is an important topic because it sheds light on how attitudes toward immigration are connected to broader political, social, and cultural dynamics, with significant implications for understanding public opinion, policy-making, and social cohesion.</w:t>
+      </w:r>
+    </w:p>
+    <w:p>
+      <w:pPr>
+        <w:pStyle w:val="Default"/>
+        <w:spacing w:line="360" w:lineRule="auto"/>
+        <w:rPr>
+          <w:rFonts w:ascii="Times New Roman" w:hAnsi="Times New Roman" w:cs="Times New Roman"/>
+          <w:u w:val="single"/>
+          <w:lang w:val="en-IE"/>
+        </w:rPr>
+      </w:pPr>
     </w:p>
     <w:p>
       <w:pPr>
@@ -76,8 +152,6 @@
         <w:spacing w:after="0" w:line="360" w:lineRule="auto"/>
         <w:rPr>
           <w:rFonts w:ascii="Times New Roman" w:hAnsi="Times New Roman" w:cs="Times New Roman"/>
-          <w:b/>
-          <w:bCs/>
           <w:color w:val="000000"/>
           <w:sz w:val="24"/>
           <w:szCs w:val="24"/>
@@ -85,38 +159,6 @@
           <w:lang w:val="en-IE"/>
         </w:rPr>
       </w:pPr>
-      <w:r>
-        <w:rPr>
-          <w:rFonts w:ascii="Times New Roman" w:hAnsi="Times New Roman" w:cs="Times New Roman"/>
-          <w:b/>
-          <w:bCs/>
-          <w:color w:val="000000"/>
-          <w:sz w:val="24"/>
-          <w:szCs w:val="24"/>
-          <w:u w:val="single"/>
-          <w:lang w:val="en-IE"/>
-        </w:rPr>
-        <w:t xml:space="preserve">Niche establishment within research territory </w:t>
-      </w:r>
-    </w:p>
-    <w:p>
-      <w:pPr>
-        <w:pStyle w:val="Default"/>
-        <w:spacing w:line="360" w:lineRule="auto"/>
-        <w:rPr>
-          <w:rFonts w:ascii="Times New Roman" w:hAnsi="Times New Roman" w:cs="Times New Roman"/>
-          <w:u w:val="single"/>
-          <w:lang w:val="en-IE"/>
-        </w:rPr>
-      </w:pPr>
-      <w:r>
-        <w:rPr>
-          <w:rFonts w:ascii="Times New Roman" w:hAnsi="Times New Roman" w:cs="Times New Roman"/>
-          <w:u w:val="single"/>
-          <w:lang w:val="en-IE"/>
-        </w:rPr>
-        <w:t xml:space="preserve">A concrete and narrow open problem within the research territory </w:t>
-      </w:r>
     </w:p>
     <w:p>
       <w:pPr>
@@ -133,10 +175,95 @@
           <w:lang w:val="en-IE"/>
         </w:rPr>
       </w:pPr>
-      <w:r>
+    </w:p>
+    <w:p>
+      <w:pPr>
+        <w:autoSpaceDE w:val="0"/>
+        <w:autoSpaceDN w:val="0"/>
+        <w:adjustRightInd w:val="0"/>
+        <w:spacing w:after="0" w:line="360" w:lineRule="auto"/>
         <w:rPr>
           <w:rFonts w:ascii="Times New Roman" w:hAnsi="Times New Roman" w:cs="Times New Roman"/>
           <w:color w:val="000000"/>
+          <w:sz w:val="24"/>
+          <w:szCs w:val="24"/>
+          <w:u w:val="single"/>
+          <w:lang w:val="en-IE"/>
+        </w:rPr>
+      </w:pPr>
+    </w:p>
+    <w:p>
+      <w:pPr>
+        <w:autoSpaceDE w:val="0"/>
+        <w:autoSpaceDN w:val="0"/>
+        <w:adjustRightInd w:val="0"/>
+        <w:spacing w:after="0" w:line="360" w:lineRule="auto"/>
+        <w:rPr>
+          <w:rFonts w:ascii="Times New Roman" w:hAnsi="Times New Roman" w:cs="Times New Roman"/>
+          <w:b/>
+          <w:bCs/>
+          <w:color w:val="FF0000"/>
+          <w:sz w:val="24"/>
+          <w:szCs w:val="24"/>
+          <w:u w:val="single"/>
+          <w:lang w:val="en-IE"/>
+        </w:rPr>
+      </w:pPr>
+      <w:r>
+        <w:rPr>
+          <w:rFonts w:ascii="Times New Roman" w:hAnsi="Times New Roman" w:cs="Times New Roman"/>
+          <w:b/>
+          <w:bCs/>
+          <w:color w:val="FF0000"/>
+          <w:sz w:val="24"/>
+          <w:szCs w:val="24"/>
+          <w:u w:val="single"/>
+          <w:lang w:val="en-IE"/>
+        </w:rPr>
+        <w:lastRenderedPageBreak/>
+        <w:t xml:space="preserve">Niche establishment within research territory </w:t>
+      </w:r>
+    </w:p>
+    <w:p>
+      <w:pPr>
+        <w:pStyle w:val="Default"/>
+        <w:spacing w:line="360" w:lineRule="auto"/>
+        <w:rPr>
+          <w:rFonts w:ascii="Times New Roman" w:hAnsi="Times New Roman" w:cs="Times New Roman"/>
+          <w:color w:val="FF0000"/>
+          <w:u w:val="single"/>
+          <w:lang w:val="en-IE"/>
+        </w:rPr>
+      </w:pPr>
+      <w:r>
+        <w:rPr>
+          <w:rFonts w:ascii="Times New Roman" w:hAnsi="Times New Roman" w:cs="Times New Roman"/>
+          <w:color w:val="FF0000"/>
+          <w:u w:val="single"/>
+          <w:lang w:val="en-IE"/>
+        </w:rPr>
+        <w:t xml:space="preserve">A concrete and narrow open problem within the research territory </w:t>
+      </w:r>
+    </w:p>
+    <w:p>
+      <w:pPr>
+        <w:autoSpaceDE w:val="0"/>
+        <w:autoSpaceDN w:val="0"/>
+        <w:adjustRightInd w:val="0"/>
+        <w:spacing w:after="0" w:line="360" w:lineRule="auto"/>
+        <w:rPr>
+          <w:rFonts w:ascii="Times New Roman" w:hAnsi="Times New Roman" w:cs="Times New Roman"/>
+          <w:color w:val="FF0000"/>
+          <w:sz w:val="24"/>
+          <w:szCs w:val="24"/>
+          <w:u w:val="single"/>
+          <w:lang w:val="en-IE"/>
+        </w:rPr>
+      </w:pPr>
+      <w:r>
+        <w:rPr>
+          <w:rFonts w:ascii="Times New Roman" w:hAnsi="Times New Roman" w:cs="Times New Roman"/>
+          <w:color w:val="FF0000"/>
           <w:sz w:val="24"/>
           <w:szCs w:val="24"/>
           <w:u w:val="single"/>
@@ -153,17 +280,17 @@
         <w:spacing w:after="164" w:line="360" w:lineRule="auto"/>
         <w:rPr>
           <w:rFonts w:ascii="Times New Roman" w:hAnsi="Times New Roman" w:cs="Times New Roman"/>
-          <w:color w:val="000000"/>
-          <w:sz w:val="24"/>
-          <w:szCs w:val="24"/>
-          <w:u w:val="single"/>
-          <w:lang w:val="en-IE"/>
-        </w:rPr>
-      </w:pPr>
-      <w:r>
-        <w:rPr>
-          <w:rFonts w:ascii="Times New Roman" w:hAnsi="Times New Roman" w:cs="Times New Roman"/>
-          <w:color w:val="000000"/>
+          <w:color w:val="FF0000"/>
+          <w:sz w:val="24"/>
+          <w:szCs w:val="24"/>
+          <w:u w:val="single"/>
+          <w:lang w:val="en-IE"/>
+        </w:rPr>
+      </w:pPr>
+      <w:r>
+        <w:rPr>
+          <w:rFonts w:ascii="Times New Roman" w:hAnsi="Times New Roman" w:cs="Times New Roman"/>
+          <w:color w:val="FF0000"/>
           <w:sz w:val="24"/>
           <w:szCs w:val="24"/>
           <w:u w:val="single"/>
@@ -180,17 +307,17 @@
         <w:spacing w:after="164" w:line="360" w:lineRule="auto"/>
         <w:rPr>
           <w:rFonts w:ascii="Times New Roman" w:hAnsi="Times New Roman" w:cs="Times New Roman"/>
-          <w:color w:val="000000"/>
-          <w:sz w:val="24"/>
-          <w:szCs w:val="24"/>
-          <w:u w:val="single"/>
-          <w:lang w:val="en-IE"/>
-        </w:rPr>
-      </w:pPr>
-      <w:r>
-        <w:rPr>
-          <w:rFonts w:ascii="Times New Roman" w:hAnsi="Times New Roman" w:cs="Times New Roman"/>
-          <w:color w:val="000000"/>
+          <w:color w:val="FF0000"/>
+          <w:sz w:val="24"/>
+          <w:szCs w:val="24"/>
+          <w:u w:val="single"/>
+          <w:lang w:val="en-IE"/>
+        </w:rPr>
+      </w:pPr>
+      <w:r>
+        <w:rPr>
+          <w:rFonts w:ascii="Times New Roman" w:hAnsi="Times New Roman" w:cs="Times New Roman"/>
+          <w:color w:val="FF0000"/>
           <w:sz w:val="24"/>
           <w:szCs w:val="24"/>
           <w:u w:val="single"/>
@@ -207,17 +334,17 @@
         <w:spacing w:after="0" w:line="360" w:lineRule="auto"/>
         <w:rPr>
           <w:rFonts w:ascii="Times New Roman" w:hAnsi="Times New Roman" w:cs="Times New Roman"/>
-          <w:color w:val="000000"/>
-          <w:sz w:val="24"/>
-          <w:szCs w:val="24"/>
-          <w:u w:val="single"/>
-          <w:lang w:val="en-IE"/>
-        </w:rPr>
-      </w:pPr>
-      <w:r>
-        <w:rPr>
-          <w:rFonts w:ascii="Times New Roman" w:hAnsi="Times New Roman" w:cs="Times New Roman"/>
-          <w:color w:val="000000"/>
+          <w:color w:val="FF0000"/>
+          <w:sz w:val="24"/>
+          <w:szCs w:val="24"/>
+          <w:u w:val="single"/>
+          <w:lang w:val="en-IE"/>
+        </w:rPr>
+      </w:pPr>
+      <w:r>
+        <w:rPr>
+          <w:rFonts w:ascii="Times New Roman" w:hAnsi="Times New Roman" w:cs="Times New Roman"/>
+          <w:color w:val="FF0000"/>
           <w:sz w:val="24"/>
           <w:szCs w:val="24"/>
           <w:u w:val="single"/>
@@ -234,17 +361,17 @@
         <w:spacing w:after="0" w:line="360" w:lineRule="auto"/>
         <w:rPr>
           <w:rFonts w:ascii="Times New Roman" w:hAnsi="Times New Roman" w:cs="Times New Roman"/>
-          <w:color w:val="000000"/>
-          <w:sz w:val="24"/>
-          <w:szCs w:val="24"/>
-          <w:u w:val="single"/>
-          <w:lang w:val="en-IE"/>
-        </w:rPr>
-      </w:pPr>
-      <w:r>
-        <w:rPr>
-          <w:rFonts w:ascii="Times New Roman" w:hAnsi="Times New Roman" w:cs="Times New Roman"/>
-          <w:color w:val="000000"/>
+          <w:color w:val="FF0000"/>
+          <w:sz w:val="24"/>
+          <w:szCs w:val="24"/>
+          <w:u w:val="single"/>
+          <w:lang w:val="en-IE"/>
+        </w:rPr>
+      </w:pPr>
+      <w:r>
+        <w:rPr>
+          <w:rFonts w:ascii="Times New Roman" w:hAnsi="Times New Roman" w:cs="Times New Roman"/>
+          <w:color w:val="FF0000"/>
           <w:sz w:val="24"/>
           <w:szCs w:val="24"/>
           <w:u w:val="single"/>
@@ -258,6 +385,7 @@
         <w:spacing w:line="360" w:lineRule="auto"/>
         <w:rPr>
           <w:rFonts w:ascii="Times New Roman" w:hAnsi="Times New Roman" w:cs="Times New Roman"/>
+          <w:color w:val="FF0000"/>
           <w:sz w:val="24"/>
           <w:szCs w:val="24"/>
           <w:u w:val="single"/>
@@ -275,7 +403,7 @@
           <w:rFonts w:ascii="Times New Roman" w:hAnsi="Times New Roman" w:cs="Times New Roman"/>
           <w:b/>
           <w:bCs/>
-          <w:color w:val="000000"/>
+          <w:color w:val="FF0000"/>
           <w:sz w:val="24"/>
           <w:szCs w:val="24"/>
           <w:u w:val="single"/>
@@ -287,7 +415,7 @@
           <w:rFonts w:ascii="Times New Roman" w:hAnsi="Times New Roman" w:cs="Times New Roman"/>
           <w:b/>
           <w:bCs/>
-          <w:color w:val="000000"/>
+          <w:color w:val="FF0000"/>
           <w:sz w:val="24"/>
           <w:szCs w:val="24"/>
           <w:u w:val="single"/>
@@ -301,117 +429,65 @@
         <w:spacing w:line="360" w:lineRule="auto"/>
         <w:rPr>
           <w:rFonts w:ascii="Times New Roman" w:hAnsi="Times New Roman" w:cs="Times New Roman"/>
-          <w:sz w:val="24"/>
-          <w:szCs w:val="24"/>
-          <w:u w:val="single"/>
-          <w:lang w:val="en-IE"/>
-        </w:rPr>
-      </w:pPr>
-      <w:r>
-        <w:rPr>
-          <w:rFonts w:ascii="Times New Roman" w:hAnsi="Times New Roman" w:cs="Times New Roman"/>
-          <w:sz w:val="24"/>
-          <w:szCs w:val="24"/>
-          <w:u w:val="single"/>
-          <w:lang w:val="en-IE"/>
-        </w:rPr>
-        <w:t>how we occupied the niche we just identif</w:t>
-      </w:r>
-      <w:r>
-        <w:rPr>
-          <w:rFonts w:ascii="Times New Roman" w:hAnsi="Times New Roman" w:cs="Times New Roman"/>
-          <w:sz w:val="24"/>
-          <w:szCs w:val="24"/>
-          <w:u w:val="single"/>
-          <w:lang w:val="en-IE"/>
-        </w:rPr>
-        <w:t>ied</w:t>
-      </w:r>
-    </w:p>
-    <w:p>
-      <w:pPr>
-        <w:spacing w:line="360" w:lineRule="auto"/>
-        <w:rPr>
-          <w:rFonts w:ascii="Times New Roman" w:hAnsi="Times New Roman" w:cs="Times New Roman"/>
-          <w:color w:val="000000"/>
-          <w:sz w:val="24"/>
-          <w:szCs w:val="24"/>
-          <w:u w:val="single"/>
-          <w:lang w:val="en-IE"/>
-        </w:rPr>
-      </w:pPr>
-      <w:r>
-        <w:rPr>
-          <w:rFonts w:ascii="Times New Roman" w:hAnsi="Times New Roman" w:cs="Times New Roman"/>
-          <w:color w:val="000000"/>
-          <w:sz w:val="24"/>
-          <w:szCs w:val="24"/>
-          <w:u w:val="single"/>
-          <w:lang w:val="en-IE"/>
-        </w:rPr>
-        <w:t>outlin</w:t>
-      </w:r>
-      <w:r>
-        <w:rPr>
-          <w:rFonts w:ascii="Times New Roman" w:hAnsi="Times New Roman" w:cs="Times New Roman"/>
-          <w:color w:val="000000"/>
-          <w:sz w:val="24"/>
-          <w:szCs w:val="24"/>
-          <w:u w:val="single"/>
-          <w:lang w:val="en-IE"/>
-        </w:rPr>
-        <w:t>e</w:t>
-      </w:r>
-      <w:r>
-        <w:rPr>
-          <w:rFonts w:ascii="Times New Roman" w:hAnsi="Times New Roman" w:cs="Times New Roman"/>
-          <w:color w:val="000000"/>
-          <w:sz w:val="24"/>
-          <w:szCs w:val="24"/>
-          <w:u w:val="single"/>
-          <w:lang w:val="en-IE"/>
-        </w:rPr>
-        <w:t xml:space="preserve"> </w:t>
-      </w:r>
-      <w:r>
-        <w:rPr>
-          <w:rFonts w:ascii="Times New Roman" w:hAnsi="Times New Roman" w:cs="Times New Roman"/>
-          <w:color w:val="000000"/>
-          <w:sz w:val="24"/>
-          <w:szCs w:val="24"/>
-          <w:u w:val="single"/>
-          <w:lang w:val="en-IE"/>
-        </w:rPr>
-        <w:t>the</w:t>
-      </w:r>
-      <w:r>
-        <w:rPr>
-          <w:rFonts w:ascii="Times New Roman" w:hAnsi="Times New Roman" w:cs="Times New Roman"/>
-          <w:color w:val="000000"/>
-          <w:sz w:val="24"/>
-          <w:szCs w:val="24"/>
-          <w:u w:val="single"/>
-          <w:lang w:val="en-IE"/>
-        </w:rPr>
-        <w:t xml:space="preserve"> approach </w:t>
-      </w:r>
-    </w:p>
-    <w:p>
-      <w:pPr>
-        <w:spacing w:line="360" w:lineRule="auto"/>
-        <w:rPr>
-          <w:rFonts w:ascii="Times New Roman" w:hAnsi="Times New Roman" w:cs="Times New Roman"/>
-          <w:color w:val="000000"/>
-          <w:sz w:val="24"/>
-          <w:szCs w:val="24"/>
-          <w:u w:val="single"/>
-          <w:lang w:val="en-IE"/>
-        </w:rPr>
-      </w:pPr>
-      <w:r>
-        <w:rPr>
-          <w:rFonts w:ascii="Times New Roman" w:hAnsi="Times New Roman" w:cs="Times New Roman"/>
-          <w:color w:val="000000"/>
+          <w:color w:val="FF0000"/>
+          <w:sz w:val="24"/>
+          <w:szCs w:val="24"/>
+          <w:u w:val="single"/>
+          <w:lang w:val="en-IE"/>
+        </w:rPr>
+      </w:pPr>
+      <w:r>
+        <w:rPr>
+          <w:rFonts w:ascii="Times New Roman" w:hAnsi="Times New Roman" w:cs="Times New Roman"/>
+          <w:color w:val="FF0000"/>
+          <w:sz w:val="24"/>
+          <w:szCs w:val="24"/>
+          <w:u w:val="single"/>
+          <w:lang w:val="en-IE"/>
+        </w:rPr>
+        <w:t>how we occupied the niche we just identified</w:t>
+      </w:r>
+    </w:p>
+    <w:p>
+      <w:pPr>
+        <w:spacing w:line="360" w:lineRule="auto"/>
+        <w:rPr>
+          <w:rFonts w:ascii="Times New Roman" w:hAnsi="Times New Roman" w:cs="Times New Roman"/>
+          <w:color w:val="FF0000"/>
+          <w:sz w:val="24"/>
+          <w:szCs w:val="24"/>
+          <w:u w:val="single"/>
+          <w:lang w:val="en-IE"/>
+        </w:rPr>
+      </w:pPr>
+      <w:r>
+        <w:rPr>
+          <w:rFonts w:ascii="Times New Roman" w:hAnsi="Times New Roman" w:cs="Times New Roman"/>
+          <w:color w:val="FF0000"/>
+          <w:sz w:val="24"/>
+          <w:szCs w:val="24"/>
+          <w:u w:val="single"/>
+          <w:lang w:val="en-IE"/>
+        </w:rPr>
+        <w:t xml:space="preserve">outline the approach </w:t>
+      </w:r>
+    </w:p>
+    <w:p>
+      <w:pPr>
+        <w:spacing w:line="360" w:lineRule="auto"/>
+        <w:rPr>
+          <w:rFonts w:ascii="Times New Roman" w:hAnsi="Times New Roman" w:cs="Times New Roman"/>
+          <w:color w:val="FF0000"/>
+          <w:sz w:val="24"/>
+          <w:szCs w:val="24"/>
+          <w:u w:val="single"/>
+          <w:lang w:val="en-IE"/>
+        </w:rPr>
+      </w:pPr>
+      <w:r>
+        <w:rPr>
+          <w:rFonts w:ascii="Times New Roman" w:hAnsi="Times New Roman" w:cs="Times New Roman"/>
+          <w:color w:val="FF0000"/>
           <w:sz w:val="24"/>
           <w:szCs w:val="24"/>
           <w:u w:val="single"/>
@@ -425,114 +501,71 @@
         <w:spacing w:line="360" w:lineRule="auto"/>
         <w:rPr>
           <w:rFonts w:ascii="Times New Roman" w:hAnsi="Times New Roman" w:cs="Times New Roman"/>
-          <w:color w:val="000000"/>
-          <w:sz w:val="24"/>
-          <w:szCs w:val="24"/>
-          <w:u w:val="single"/>
-          <w:lang w:val="en-IE"/>
-        </w:rPr>
-      </w:pPr>
-      <w:r>
-        <w:rPr>
-          <w:rFonts w:ascii="Times New Roman" w:hAnsi="Times New Roman" w:cs="Times New Roman"/>
-          <w:color w:val="000000"/>
-          <w:sz w:val="24"/>
-          <w:szCs w:val="24"/>
-          <w:u w:val="single"/>
-          <w:lang w:val="en-IE"/>
-        </w:rPr>
-        <w:t>G</w:t>
-      </w:r>
-      <w:r>
-        <w:rPr>
-          <w:rFonts w:ascii="Times New Roman" w:hAnsi="Times New Roman" w:cs="Times New Roman"/>
-          <w:color w:val="000000"/>
-          <w:sz w:val="24"/>
-          <w:szCs w:val="24"/>
-          <w:u w:val="single"/>
-          <w:lang w:val="en-IE"/>
-        </w:rPr>
-        <w:t xml:space="preserve">eneral form of the data (what quantities and how we measured them) </w:t>
-      </w:r>
-    </w:p>
-    <w:p>
-      <w:pPr>
-        <w:spacing w:line="360" w:lineRule="auto"/>
-        <w:rPr>
-          <w:rFonts w:ascii="Times New Roman" w:hAnsi="Times New Roman" w:cs="Times New Roman"/>
-          <w:color w:val="000000"/>
-          <w:sz w:val="24"/>
-          <w:szCs w:val="24"/>
-          <w:u w:val="single"/>
-          <w:lang w:val="en-IE"/>
-        </w:rPr>
-      </w:pPr>
-      <w:r>
-        <w:rPr>
-          <w:rFonts w:ascii="Times New Roman" w:hAnsi="Times New Roman" w:cs="Times New Roman"/>
-          <w:color w:val="000000"/>
-          <w:sz w:val="24"/>
-          <w:szCs w:val="24"/>
-          <w:u w:val="single"/>
-          <w:lang w:val="en-IE"/>
-        </w:rPr>
-        <w:t xml:space="preserve">How analyses of the data can </w:t>
-      </w:r>
-      <w:proofErr w:type="spellStart"/>
-      <w:r>
-        <w:rPr>
-          <w:rFonts w:ascii="Times New Roman" w:hAnsi="Times New Roman" w:cs="Times New Roman"/>
-          <w:color w:val="000000"/>
-          <w:sz w:val="24"/>
-          <w:szCs w:val="24"/>
-          <w:u w:val="single"/>
-          <w:lang w:val="en-IE"/>
-        </w:rPr>
-        <w:t>can</w:t>
-      </w:r>
-      <w:proofErr w:type="spellEnd"/>
-      <w:r>
-        <w:rPr>
-          <w:rFonts w:ascii="Times New Roman" w:hAnsi="Times New Roman" w:cs="Times New Roman"/>
-          <w:color w:val="000000"/>
-          <w:sz w:val="24"/>
-          <w:szCs w:val="24"/>
-          <w:u w:val="single"/>
-          <w:lang w:val="en-IE"/>
-        </w:rPr>
-        <w:t xml:space="preserve"> answer the central research question </w:t>
-      </w:r>
-    </w:p>
-    <w:p>
-      <w:pPr>
-        <w:spacing w:line="360" w:lineRule="auto"/>
-        <w:rPr>
-          <w:rFonts w:ascii="Times New Roman" w:hAnsi="Times New Roman" w:cs="Times New Roman"/>
-          <w:sz w:val="24"/>
-          <w:szCs w:val="24"/>
-          <w:u w:val="single"/>
-          <w:lang w:val="en-IE"/>
-        </w:rPr>
-      </w:pPr>
-      <w:r>
-        <w:rPr>
-          <w:rFonts w:ascii="Times New Roman" w:hAnsi="Times New Roman" w:cs="Times New Roman"/>
-          <w:sz w:val="24"/>
-          <w:szCs w:val="24"/>
-          <w:u w:val="single"/>
-          <w:lang w:val="en-IE"/>
-        </w:rPr>
-        <w:t>Maybe</w:t>
-      </w:r>
-      <w:r>
-        <w:rPr>
-          <w:rFonts w:ascii="Times New Roman" w:hAnsi="Times New Roman" w:cs="Times New Roman"/>
-          <w:sz w:val="24"/>
-          <w:szCs w:val="24"/>
-          <w:u w:val="single"/>
-          <w:lang w:val="en-IE"/>
-        </w:rPr>
-        <w:t xml:space="preserve"> end the introduction with a short summary of our main results and conclusion (even if they are already stated in the abstract) </w:t>
+          <w:color w:val="FF0000"/>
+          <w:sz w:val="24"/>
+          <w:szCs w:val="24"/>
+          <w:u w:val="single"/>
+          <w:lang w:val="en-IE"/>
+        </w:rPr>
+      </w:pPr>
+      <w:r>
+        <w:rPr>
+          <w:rFonts w:ascii="Times New Roman" w:hAnsi="Times New Roman" w:cs="Times New Roman"/>
+          <w:color w:val="FF0000"/>
+          <w:sz w:val="24"/>
+          <w:szCs w:val="24"/>
+          <w:u w:val="single"/>
+          <w:lang w:val="en-IE"/>
+        </w:rPr>
+        <w:t xml:space="preserve">General form of the data (what quantities and how we measured them) </w:t>
+      </w:r>
+    </w:p>
+    <w:p>
+      <w:pPr>
+        <w:spacing w:line="360" w:lineRule="auto"/>
+        <w:rPr>
+          <w:rFonts w:ascii="Times New Roman" w:hAnsi="Times New Roman" w:cs="Times New Roman"/>
+          <w:color w:val="FF0000"/>
+          <w:sz w:val="24"/>
+          <w:szCs w:val="24"/>
+          <w:u w:val="single"/>
+          <w:lang w:val="en-IE"/>
+        </w:rPr>
+      </w:pPr>
+      <w:r>
+        <w:rPr>
+          <w:rFonts w:ascii="Times New Roman" w:hAnsi="Times New Roman" w:cs="Times New Roman"/>
+          <w:color w:val="FF0000"/>
+          <w:sz w:val="24"/>
+          <w:szCs w:val="24"/>
+          <w:u w:val="single"/>
+          <w:lang w:val="en-IE"/>
+        </w:rPr>
+        <w:t xml:space="preserve">How analyses of the data can can answer the central research question </w:t>
+      </w:r>
+    </w:p>
+    <w:p>
+      <w:pPr>
+        <w:spacing w:line="360" w:lineRule="auto"/>
+        <w:rPr>
+          <w:rFonts w:ascii="Times New Roman" w:hAnsi="Times New Roman" w:cs="Times New Roman"/>
+          <w:color w:val="FF0000"/>
+          <w:sz w:val="24"/>
+          <w:szCs w:val="24"/>
+          <w:u w:val="single"/>
+          <w:lang w:val="en-IE"/>
+        </w:rPr>
+      </w:pPr>
+      <w:r>
+        <w:rPr>
+          <w:rFonts w:ascii="Times New Roman" w:hAnsi="Times New Roman" w:cs="Times New Roman"/>
+          <w:color w:val="FF0000"/>
+          <w:sz w:val="24"/>
+          <w:szCs w:val="24"/>
+          <w:u w:val="single"/>
+          <w:lang w:val="en-IE"/>
+        </w:rPr>
+        <w:t xml:space="preserve">Maybe end the introduction with a short summary of our main results and conclusion (even if they are already stated in the abstract) </w:t>
       </w:r>
     </w:p>
     <w:p>

</xml_diff>

<commit_message>
add definitions of polarization
</commit_message>
<xml_diff>
--- a/master_thesis/introduction.docx
+++ b/master_thesis/introduction.docx
@@ -68,53 +68,662 @@
           <w:rFonts w:ascii="Times New Roman" w:hAnsi="Times New Roman" w:cs="Times New Roman"/>
           <w:lang w:val="en-IE"/>
         </w:rPr>
-        <w:t>The global number of international migrants has grown significantly, from 75 million in 1965 to around 272 million in 2019 (World Migration Report, 2020). Europe has emerged as one of the primary global destinations (Haas et al., 2019). Economic inequality, demographic pressures, and environmental crises are just some of the drivers of migration (Richmond, 2002). In Europe, opinions about immigration are heterogeneous. In Western Europe, short-term increases in immigration can lead to more negative attitudes, particularly when immigrants are from non-EU countries. However, regions with a higher share of foreign-born populations tend to be less anti-immigrant (Dražanová &amp; Gonnot, 2023). Differences between countries often reflect economic conditions, for example the severity of a current recession (Hatton, 2016). Polarization refers to the divergence of opinions or attitudes within a society, often leading to the formation of distinct and opposing groups (Williams, 2018). In the context of immigration, polarization can manifest as stark differences or subtle distinctions in attitudes towards migrants, ranging from acceptance and support to scepticism and opposition.</w:t>
-      </w:r>
-    </w:p>
-    <w:p>
-      <w:pPr>
-        <w:pStyle w:val="Default"/>
-        <w:spacing w:line="360" w:lineRule="auto"/>
-        <w:rPr>
-          <w:rFonts w:ascii="Times New Roman" w:hAnsi="Times New Roman" w:cs="Times New Roman"/>
-          <w:lang w:val="en-IE"/>
-        </w:rPr>
-      </w:pPr>
-    </w:p>
-    <w:p>
-      <w:pPr>
-        <w:pStyle w:val="Default"/>
-        <w:spacing w:line="360" w:lineRule="auto"/>
-        <w:rPr>
-          <w:rFonts w:ascii="Times New Roman" w:hAnsi="Times New Roman" w:cs="Times New Roman"/>
-          <w:color w:val="FF0000"/>
-          <w:lang w:val="en-IE"/>
-        </w:rPr>
-      </w:pPr>
-      <w:r>
-        <w:rPr>
-          <w:rFonts w:ascii="Times New Roman" w:hAnsi="Times New Roman" w:cs="Times New Roman"/>
-          <w:color w:val="FF0000"/>
-          <w:lang w:val="en-IE"/>
-        </w:rPr>
-        <w:t>---</w:t>
-      </w:r>
-    </w:p>
-    <w:p>
-      <w:pPr>
-        <w:pStyle w:val="Default"/>
-        <w:spacing w:line="360" w:lineRule="auto"/>
-        <w:rPr>
-          <w:rFonts w:ascii="Times New Roman" w:hAnsi="Times New Roman" w:cs="Times New Roman"/>
-          <w:lang w:val="en-IE"/>
-        </w:rPr>
-      </w:pPr>
-      <w:r>
-        <w:rPr>
-          <w:rFonts w:ascii="Times New Roman" w:hAnsi="Times New Roman" w:cs="Times New Roman"/>
-          <w:lang w:val="en-IE"/>
-        </w:rPr>
-        <w:t>One aspect of polarization is issue alignment. Issue alignment refers to the process by which people's attitudes, beliefs, or preferences on one set of issues become correlated or aligned with their attitudes on other issues, often due to shared ideological, partisan, or social factors. This concept is commonly studied in political science, sociology, and psychology to understand how individuals or groups develop cohesive worldviews or political identities. Issue alignment is associated with increased negative political affect, particularly towards out-groups. This alignment of issue attitudes can exacerbate political hostility, as individuals perceive others with differing issue alignments as more ideologically distant (Bougher, 2017). Investigating issue alignment regarding immigration opinions in Europe is an important topic because it sheds light on how attitudes toward immigration are connected to broader political, social, and cultural dynamics, with significant implications for understanding public opinion, policy-making, and social cohesion.</w:t>
+        <w:t>The global number of international migrants has grown significantly, from 75 million in 1965 to around 272 million in 2019 (World Migration Report, 2020). Europe has emerged as one of the primary global destinations (Haas et al., 2019). Economic inequality, demographic pressures, and environmental crises are just some of the drivers of migration (Richmond, 2002). In Europe, opinions about immigration are heterogeneous. In Western Europe, short-term increases in immigration can lead to more negative attitudes, particularly when immigrants are from non-EU countries. However, regions with a higher share of foreign-born populations tend to be less anti-immigrant (</w:t>
+      </w:r>
+      <w:proofErr w:type="spellStart"/>
+      <w:r>
+        <w:rPr>
+          <w:rFonts w:ascii="Times New Roman" w:hAnsi="Times New Roman" w:cs="Times New Roman"/>
+          <w:lang w:val="en-IE"/>
+        </w:rPr>
+        <w:t>Dražanová</w:t>
+      </w:r>
+      <w:proofErr w:type="spellEnd"/>
+      <w:r>
+        <w:rPr>
+          <w:rFonts w:ascii="Times New Roman" w:hAnsi="Times New Roman" w:cs="Times New Roman"/>
+          <w:lang w:val="en-IE"/>
+        </w:rPr>
+        <w:t xml:space="preserve"> &amp; </w:t>
+      </w:r>
+      <w:proofErr w:type="spellStart"/>
+      <w:r>
+        <w:rPr>
+          <w:rFonts w:ascii="Times New Roman" w:hAnsi="Times New Roman" w:cs="Times New Roman"/>
+          <w:lang w:val="en-IE"/>
+        </w:rPr>
+        <w:t>Gonnot</w:t>
+      </w:r>
+      <w:proofErr w:type="spellEnd"/>
+      <w:r>
+        <w:rPr>
+          <w:rFonts w:ascii="Times New Roman" w:hAnsi="Times New Roman" w:cs="Times New Roman"/>
+          <w:lang w:val="en-IE"/>
+        </w:rPr>
+        <w:t>, 2023). Differences between countries often reflect economic conditions, for example the severity of a current recession (Hatton, 2016). Polarization refers to the divergence of opinions or attitudes within a society, often leading to the formation of distinct and opposing groups (Williams, 2018). In the context of immigration, polarization can manifest as stark differences or subtle distinctions in attitudes towards migrants, ranging from acceptance and support to scepticism and opposition.</w:t>
+      </w:r>
+      <w:r>
+        <w:rPr>
+          <w:rFonts w:ascii="Times New Roman" w:hAnsi="Times New Roman" w:cs="Times New Roman"/>
+          <w:lang w:val="en-IE"/>
+        </w:rPr>
+        <w:t xml:space="preserve"> </w:t>
+      </w:r>
+    </w:p>
+    <w:p>
+      <w:pPr>
+        <w:pStyle w:val="Default"/>
+        <w:spacing w:line="360" w:lineRule="auto"/>
+        <w:rPr>
+          <w:rFonts w:ascii="Times New Roman" w:hAnsi="Times New Roman" w:cs="Times New Roman"/>
+          <w:lang w:val="en-IE"/>
+        </w:rPr>
+      </w:pPr>
+    </w:p>
+    <w:p>
+      <w:pPr>
+        <w:pStyle w:val="Default"/>
+        <w:spacing w:line="360" w:lineRule="auto"/>
+        <w:rPr>
+          <w:rFonts w:ascii="Times New Roman" w:hAnsi="Times New Roman" w:cs="Times New Roman"/>
+          <w:color w:val="FF0000"/>
+          <w:lang w:val="en-IE"/>
+        </w:rPr>
+      </w:pPr>
+      <w:r>
+        <w:rPr>
+          <w:rFonts w:ascii="Times New Roman" w:hAnsi="Times New Roman" w:cs="Times New Roman"/>
+          <w:color w:val="FF0000"/>
+          <w:lang w:val="en-IE"/>
+        </w:rPr>
+        <w:t>POLARIZATION IN GENERAL</w:t>
+      </w:r>
+    </w:p>
+    <w:p>
+      <w:pPr>
+        <w:pStyle w:val="Default"/>
+        <w:spacing w:line="360" w:lineRule="auto"/>
+        <w:rPr>
+          <w:rFonts w:ascii="Times New Roman" w:hAnsi="Times New Roman" w:cs="Times New Roman"/>
+          <w:lang w:val="en-IE"/>
+        </w:rPr>
+      </w:pPr>
+      <w:r>
+        <w:rPr>
+          <w:rFonts w:ascii="Times New Roman" w:hAnsi="Times New Roman" w:cs="Times New Roman"/>
+          <w:lang w:val="en-IE"/>
+        </w:rPr>
+        <w:t>While media reports often report somewhat loosely about a “polarized Europe” (</w:t>
+      </w:r>
+      <w:r>
+        <w:rPr>
+          <w:rFonts w:ascii="Times New Roman" w:hAnsi="Times New Roman" w:cs="Times New Roman"/>
+          <w:color w:val="FF0000"/>
+          <w:lang w:val="en-IE"/>
+        </w:rPr>
+        <w:t>SOURCE</w:t>
+      </w:r>
+      <w:r>
+        <w:rPr>
+          <w:rFonts w:ascii="Times New Roman" w:hAnsi="Times New Roman" w:cs="Times New Roman"/>
+          <w:lang w:val="en-IE"/>
+        </w:rPr>
+        <w:t xml:space="preserve">), in the academic literature </w:t>
+      </w:r>
+      <w:r>
+        <w:rPr>
+          <w:rFonts w:ascii="Times New Roman" w:hAnsi="Times New Roman" w:cs="Times New Roman"/>
+          <w:lang w:val="en-IE"/>
+        </w:rPr>
+        <w:t>researchers have approached the</w:t>
+      </w:r>
+      <w:r>
+        <w:rPr>
+          <w:rFonts w:ascii="Times New Roman" w:hAnsi="Times New Roman" w:cs="Times New Roman"/>
+          <w:lang w:val="en-IE"/>
+        </w:rPr>
+        <w:t xml:space="preserve"> </w:t>
+      </w:r>
+      <w:r>
+        <w:rPr>
+          <w:rFonts w:ascii="Times New Roman" w:hAnsi="Times New Roman" w:cs="Times New Roman"/>
+          <w:lang w:val="en-IE"/>
+        </w:rPr>
+        <w:t>topic in several different contexts</w:t>
+      </w:r>
+      <w:r>
+        <w:rPr>
+          <w:rFonts w:ascii="Times New Roman" w:hAnsi="Times New Roman" w:cs="Times New Roman"/>
+          <w:lang w:val="en-IE"/>
+        </w:rPr>
+        <w:t xml:space="preserve"> using diverse methodologies.</w:t>
+      </w:r>
+    </w:p>
+    <w:p>
+      <w:pPr>
+        <w:pStyle w:val="Default"/>
+        <w:spacing w:line="360" w:lineRule="auto"/>
+        <w:rPr>
+          <w:rFonts w:ascii="Times New Roman" w:hAnsi="Times New Roman" w:cs="Times New Roman"/>
+          <w:lang w:val="en-IE"/>
+        </w:rPr>
+      </w:pPr>
+    </w:p>
+    <w:p>
+      <w:pPr>
+        <w:pStyle w:val="Default"/>
+        <w:spacing w:line="360" w:lineRule="auto"/>
+        <w:rPr>
+          <w:rFonts w:ascii="Times New Roman" w:hAnsi="Times New Roman" w:cs="Times New Roman"/>
+          <w:color w:val="FF0000"/>
+          <w:lang w:val="en-IE"/>
+        </w:rPr>
+      </w:pPr>
+      <w:r>
+        <w:rPr>
+          <w:rFonts w:ascii="Times New Roman" w:hAnsi="Times New Roman" w:cs="Times New Roman"/>
+          <w:color w:val="FF0000"/>
+          <w:lang w:val="en-IE"/>
+        </w:rPr>
+        <w:t>Social psychology provides the</w:t>
+      </w:r>
+      <w:r>
+        <w:rPr>
+          <w:rFonts w:ascii="Times New Roman" w:hAnsi="Times New Roman" w:cs="Times New Roman"/>
+          <w:color w:val="FF0000"/>
+          <w:lang w:val="en-IE"/>
+        </w:rPr>
+        <w:t xml:space="preserve"> </w:t>
+      </w:r>
+      <w:r>
+        <w:rPr>
+          <w:rFonts w:ascii="Times New Roman" w:hAnsi="Times New Roman" w:cs="Times New Roman"/>
+          <w:color w:val="FF0000"/>
+          <w:lang w:val="en-IE"/>
+        </w:rPr>
+        <w:t>concept of group polarization, a phenomenon where “members of a deliberating group move</w:t>
+      </w:r>
+      <w:r>
+        <w:rPr>
+          <w:rFonts w:ascii="Times New Roman" w:hAnsi="Times New Roman" w:cs="Times New Roman"/>
+          <w:color w:val="FF0000"/>
+          <w:lang w:val="en-IE"/>
+        </w:rPr>
+        <w:t xml:space="preserve"> </w:t>
+      </w:r>
+      <w:r>
+        <w:rPr>
+          <w:rFonts w:ascii="Times New Roman" w:hAnsi="Times New Roman" w:cs="Times New Roman"/>
+          <w:color w:val="FF0000"/>
+          <w:lang w:val="en-IE"/>
+        </w:rPr>
+        <w:t>toward a more extreme point in whatever direction is indicated by the members’</w:t>
+      </w:r>
+      <w:r>
+        <w:rPr>
+          <w:rFonts w:ascii="Times New Roman" w:hAnsi="Times New Roman" w:cs="Times New Roman"/>
+          <w:color w:val="FF0000"/>
+          <w:lang w:val="en-IE"/>
+        </w:rPr>
+        <w:t xml:space="preserve"> </w:t>
+      </w:r>
+      <w:proofErr w:type="spellStart"/>
+      <w:r>
+        <w:rPr>
+          <w:rFonts w:ascii="Times New Roman" w:hAnsi="Times New Roman" w:cs="Times New Roman"/>
+          <w:color w:val="FF0000"/>
+          <w:lang w:val="en-IE"/>
+        </w:rPr>
+        <w:t>predeliberation</w:t>
+      </w:r>
+      <w:proofErr w:type="spellEnd"/>
+      <w:r>
+        <w:rPr>
+          <w:rFonts w:ascii="Times New Roman" w:hAnsi="Times New Roman" w:cs="Times New Roman"/>
+          <w:color w:val="FF0000"/>
+          <w:lang w:val="en-IE"/>
+        </w:rPr>
+        <w:t xml:space="preserve"> tendency” (Sunstein, 2003, p. 81).</w:t>
+      </w:r>
+    </w:p>
+    <w:p>
+      <w:pPr>
+        <w:pStyle w:val="Default"/>
+        <w:spacing w:line="360" w:lineRule="auto"/>
+        <w:rPr>
+          <w:rFonts w:ascii="Times New Roman" w:hAnsi="Times New Roman" w:cs="Times New Roman"/>
+          <w:color w:val="FF0000"/>
+          <w:lang w:val="en-IE"/>
+        </w:rPr>
+      </w:pPr>
+    </w:p>
+    <w:p>
+      <w:pPr>
+        <w:pStyle w:val="Default"/>
+        <w:spacing w:line="360" w:lineRule="auto"/>
+        <w:rPr>
+          <w:rFonts w:ascii="Times New Roman" w:hAnsi="Times New Roman" w:cs="Times New Roman"/>
+          <w:color w:val="FF0000"/>
+          <w:lang w:val="en-IE"/>
+        </w:rPr>
+      </w:pPr>
+      <w:r>
+        <w:rPr>
+          <w:rFonts w:ascii="Times New Roman" w:hAnsi="Times New Roman" w:cs="Times New Roman"/>
+          <w:color w:val="FF0000"/>
+          <w:lang w:val="en-IE"/>
+        </w:rPr>
+        <w:t>In politics, polarization describes a</w:t>
+      </w:r>
+      <w:r>
+        <w:rPr>
+          <w:rFonts w:ascii="Times New Roman" w:hAnsi="Times New Roman" w:cs="Times New Roman"/>
+          <w:color w:val="FF0000"/>
+          <w:lang w:val="en-IE"/>
+        </w:rPr>
+        <w:t xml:space="preserve"> </w:t>
+      </w:r>
+      <w:r>
+        <w:rPr>
+          <w:rFonts w:ascii="Times New Roman" w:hAnsi="Times New Roman" w:cs="Times New Roman"/>
+          <w:color w:val="FF0000"/>
+          <w:lang w:val="en-IE"/>
+        </w:rPr>
+        <w:t>phenomenon of accentuated differences in larger groups or societies. Political scientists</w:t>
+      </w:r>
+      <w:r>
+        <w:rPr>
+          <w:rFonts w:ascii="Times New Roman" w:hAnsi="Times New Roman" w:cs="Times New Roman"/>
+          <w:color w:val="FF0000"/>
+          <w:lang w:val="en-IE"/>
+        </w:rPr>
+        <w:t xml:space="preserve"> </w:t>
+      </w:r>
+      <w:r>
+        <w:rPr>
+          <w:rFonts w:ascii="Times New Roman" w:hAnsi="Times New Roman" w:cs="Times New Roman"/>
+          <w:color w:val="FF0000"/>
+          <w:lang w:val="en-IE"/>
+        </w:rPr>
+        <w:t>distinguish between elite and mass polarization. Whereas elite polarization looks at the</w:t>
+      </w:r>
+      <w:r>
+        <w:rPr>
+          <w:rFonts w:ascii="Times New Roman" w:hAnsi="Times New Roman" w:cs="Times New Roman"/>
+          <w:color w:val="FF0000"/>
+          <w:lang w:val="en-IE"/>
+        </w:rPr>
+        <w:t xml:space="preserve"> </w:t>
+      </w:r>
+      <w:r>
+        <w:rPr>
+          <w:rFonts w:ascii="Times New Roman" w:hAnsi="Times New Roman" w:cs="Times New Roman"/>
+          <w:color w:val="FF0000"/>
+          <w:lang w:val="en-IE"/>
+        </w:rPr>
+        <w:t>polarization of parties or elected officials (</w:t>
+      </w:r>
+      <w:proofErr w:type="spellStart"/>
+      <w:r>
+        <w:rPr>
+          <w:rFonts w:ascii="Times New Roman" w:hAnsi="Times New Roman" w:cs="Times New Roman"/>
+          <w:color w:val="FF0000"/>
+          <w:lang w:val="en-IE"/>
+        </w:rPr>
+        <w:t>Druckman</w:t>
+      </w:r>
+      <w:proofErr w:type="spellEnd"/>
+      <w:r>
+        <w:rPr>
+          <w:rFonts w:ascii="Times New Roman" w:hAnsi="Times New Roman" w:cs="Times New Roman"/>
+          <w:color w:val="FF0000"/>
+          <w:lang w:val="en-IE"/>
+        </w:rPr>
+        <w:t xml:space="preserve"> et al., 2013), mass polarization refers to</w:t>
+      </w:r>
+      <w:r>
+        <w:rPr>
+          <w:rFonts w:ascii="Times New Roman" w:hAnsi="Times New Roman" w:cs="Times New Roman"/>
+          <w:color w:val="FF0000"/>
+          <w:lang w:val="en-IE"/>
+        </w:rPr>
+        <w:t xml:space="preserve"> </w:t>
+      </w:r>
+      <w:r>
+        <w:rPr>
+          <w:rFonts w:ascii="Times New Roman" w:hAnsi="Times New Roman" w:cs="Times New Roman"/>
+          <w:color w:val="FF0000"/>
+          <w:lang w:val="en-IE"/>
+        </w:rPr>
+        <w:t>polarization of the general public (although the pertinent literature disagrees on the exact</w:t>
+      </w:r>
+      <w:r>
+        <w:rPr>
+          <w:rFonts w:ascii="Times New Roman" w:hAnsi="Times New Roman" w:cs="Times New Roman"/>
+          <w:color w:val="FF0000"/>
+          <w:lang w:val="en-IE"/>
+        </w:rPr>
+        <w:t xml:space="preserve"> </w:t>
+      </w:r>
+      <w:r>
+        <w:rPr>
+          <w:rFonts w:ascii="Times New Roman" w:hAnsi="Times New Roman" w:cs="Times New Roman"/>
+          <w:color w:val="FF0000"/>
+          <w:lang w:val="en-IE"/>
+        </w:rPr>
+        <w:t>definition of the concept, Silva, 2018). Another distinction is made between affective</w:t>
+      </w:r>
+      <w:r>
+        <w:rPr>
+          <w:rFonts w:ascii="Times New Roman" w:hAnsi="Times New Roman" w:cs="Times New Roman"/>
+          <w:color w:val="FF0000"/>
+          <w:lang w:val="en-IE"/>
+        </w:rPr>
+        <w:t xml:space="preserve"> </w:t>
+      </w:r>
+      <w:r>
+        <w:rPr>
+          <w:rFonts w:ascii="Times New Roman" w:hAnsi="Times New Roman" w:cs="Times New Roman"/>
+          <w:color w:val="FF0000"/>
+          <w:lang w:val="en-IE"/>
+        </w:rPr>
+        <w:t>polarization and opinion polarization (sometimes called attitude polarization). Affective</w:t>
+      </w:r>
+      <w:r>
+        <w:rPr>
+          <w:rFonts w:ascii="Times New Roman" w:hAnsi="Times New Roman" w:cs="Times New Roman"/>
+          <w:color w:val="FF0000"/>
+          <w:lang w:val="en-IE"/>
+        </w:rPr>
+        <w:t xml:space="preserve"> </w:t>
+      </w:r>
+      <w:r>
+        <w:rPr>
+          <w:rFonts w:ascii="Times New Roman" w:hAnsi="Times New Roman" w:cs="Times New Roman"/>
+          <w:color w:val="FF0000"/>
+          <w:lang w:val="en-IE"/>
+        </w:rPr>
+        <w:t>polarization refers to “a tendency among party supporters (partisans) to view other</w:t>
+      </w:r>
+      <w:r>
+        <w:rPr>
+          <w:rFonts w:ascii="Times New Roman" w:hAnsi="Times New Roman" w:cs="Times New Roman"/>
+          <w:color w:val="FF0000"/>
+          <w:lang w:val="en-IE"/>
+        </w:rPr>
+        <w:t xml:space="preserve"> </w:t>
+      </w:r>
+      <w:r>
+        <w:rPr>
+          <w:rFonts w:ascii="Times New Roman" w:hAnsi="Times New Roman" w:cs="Times New Roman"/>
+          <w:color w:val="FF0000"/>
+          <w:lang w:val="en-IE"/>
+        </w:rPr>
+        <w:t>party/parties as a disliked outgroup(s) while holding positive ingroup feelings for one’s own</w:t>
+      </w:r>
+      <w:r>
+        <w:rPr>
+          <w:rFonts w:ascii="Times New Roman" w:hAnsi="Times New Roman" w:cs="Times New Roman"/>
+          <w:color w:val="FF0000"/>
+          <w:lang w:val="en-IE"/>
+        </w:rPr>
+        <w:t xml:space="preserve"> </w:t>
+      </w:r>
+      <w:r>
+        <w:rPr>
+          <w:rFonts w:ascii="Times New Roman" w:hAnsi="Times New Roman" w:cs="Times New Roman"/>
+          <w:color w:val="FF0000"/>
+          <w:lang w:val="en-IE"/>
+        </w:rPr>
+        <w:t>party” (</w:t>
+      </w:r>
+      <w:proofErr w:type="spellStart"/>
+      <w:r>
+        <w:rPr>
+          <w:rFonts w:ascii="Times New Roman" w:hAnsi="Times New Roman" w:cs="Times New Roman"/>
+          <w:color w:val="FF0000"/>
+          <w:lang w:val="en-IE"/>
+        </w:rPr>
+        <w:t>Reiljan</w:t>
+      </w:r>
+      <w:proofErr w:type="spellEnd"/>
+      <w:r>
+        <w:rPr>
+          <w:rFonts w:ascii="Times New Roman" w:hAnsi="Times New Roman" w:cs="Times New Roman"/>
+          <w:color w:val="FF0000"/>
+          <w:lang w:val="en-IE"/>
+        </w:rPr>
+        <w:t xml:space="preserve">, 2020, p. 1). Opinion polarization looks at the “distributional </w:t>
+      </w:r>
+      <w:r>
+        <w:rPr>
+          <w:rFonts w:ascii="Times New Roman" w:hAnsi="Times New Roman" w:cs="Times New Roman"/>
+          <w:color w:val="FF0000"/>
+          <w:lang w:val="en-IE"/>
+        </w:rPr>
+        <w:lastRenderedPageBreak/>
+        <w:t>properties of</w:t>
+      </w:r>
+      <w:r>
+        <w:rPr>
+          <w:rFonts w:ascii="Times New Roman" w:hAnsi="Times New Roman" w:cs="Times New Roman"/>
+          <w:color w:val="FF0000"/>
+          <w:lang w:val="en-IE"/>
+        </w:rPr>
+        <w:t xml:space="preserve"> </w:t>
+      </w:r>
+      <w:r>
+        <w:rPr>
+          <w:rFonts w:ascii="Times New Roman" w:hAnsi="Times New Roman" w:cs="Times New Roman"/>
+          <w:color w:val="FF0000"/>
+          <w:lang w:val="en-IE"/>
+        </w:rPr>
+        <w:t>public opinion” (DiMaggio et al, 1996, p. 691) regarding certain socio-political topics. Th</w:t>
+      </w:r>
+      <w:r>
+        <w:rPr>
+          <w:rFonts w:ascii="Times New Roman" w:hAnsi="Times New Roman" w:cs="Times New Roman"/>
+          <w:color w:val="FF0000"/>
+          <w:lang w:val="en-IE"/>
+        </w:rPr>
+        <w:t>is thesis</w:t>
+      </w:r>
+      <w:r>
+        <w:rPr>
+          <w:rFonts w:ascii="Times New Roman" w:hAnsi="Times New Roman" w:cs="Times New Roman"/>
+          <w:color w:val="FF0000"/>
+          <w:lang w:val="en-IE"/>
+        </w:rPr>
+        <w:t xml:space="preserve"> </w:t>
+      </w:r>
+      <w:r>
+        <w:rPr>
+          <w:rFonts w:ascii="Times New Roman" w:hAnsi="Times New Roman" w:cs="Times New Roman"/>
+          <w:color w:val="FF0000"/>
+          <w:lang w:val="en-IE"/>
+        </w:rPr>
+        <w:t>investigated</w:t>
+      </w:r>
+      <w:r>
+        <w:rPr>
+          <w:rFonts w:ascii="Times New Roman" w:hAnsi="Times New Roman" w:cs="Times New Roman"/>
+          <w:color w:val="FF0000"/>
+          <w:lang w:val="en-IE"/>
+        </w:rPr>
+        <w:t xml:space="preserve"> opinion polarization on three migration-related issues.</w:t>
+      </w:r>
+    </w:p>
+    <w:p>
+      <w:pPr>
+        <w:pStyle w:val="Default"/>
+        <w:spacing w:line="360" w:lineRule="auto"/>
+        <w:rPr>
+          <w:rFonts w:ascii="Times New Roman" w:hAnsi="Times New Roman" w:cs="Times New Roman"/>
+          <w:color w:val="FF0000"/>
+          <w:lang w:val="en-IE"/>
+        </w:rPr>
+      </w:pPr>
+    </w:p>
+    <w:p>
+      <w:pPr>
+        <w:pStyle w:val="Default"/>
+        <w:spacing w:line="360" w:lineRule="auto"/>
+        <w:rPr>
+          <w:rFonts w:ascii="Times New Roman" w:hAnsi="Times New Roman" w:cs="Times New Roman"/>
+          <w:color w:val="FF0000"/>
+          <w:lang w:val="en-IE"/>
+        </w:rPr>
+      </w:pPr>
+    </w:p>
+    <w:p>
+      <w:pPr>
+        <w:pStyle w:val="Default"/>
+        <w:spacing w:line="360" w:lineRule="auto"/>
+        <w:rPr>
+          <w:rFonts w:ascii="Times New Roman" w:hAnsi="Times New Roman" w:cs="Times New Roman"/>
+          <w:color w:val="FF0000"/>
+          <w:lang w:val="en-IE"/>
+        </w:rPr>
+      </w:pPr>
+    </w:p>
+    <w:p>
+      <w:pPr>
+        <w:pStyle w:val="Default"/>
+        <w:spacing w:line="360" w:lineRule="auto"/>
+        <w:rPr>
+          <w:rFonts w:ascii="Times New Roman" w:hAnsi="Times New Roman" w:cs="Times New Roman"/>
+          <w:color w:val="FF0000"/>
+          <w:lang w:val="en-IE"/>
+        </w:rPr>
+      </w:pPr>
+    </w:p>
+    <w:p>
+      <w:pPr>
+        <w:pStyle w:val="Default"/>
+        <w:spacing w:line="360" w:lineRule="auto"/>
+        <w:rPr>
+          <w:rFonts w:ascii="Times New Roman" w:hAnsi="Times New Roman" w:cs="Times New Roman"/>
+          <w:color w:val="FF0000"/>
+          <w:lang w:val="en-IE"/>
+        </w:rPr>
+      </w:pPr>
+    </w:p>
+    <w:p>
+      <w:pPr>
+        <w:pStyle w:val="Default"/>
+        <w:spacing w:line="360" w:lineRule="auto"/>
+        <w:rPr>
+          <w:rFonts w:ascii="Times New Roman" w:hAnsi="Times New Roman" w:cs="Times New Roman"/>
+          <w:color w:val="FF0000"/>
+          <w:lang w:val="en-IE"/>
+        </w:rPr>
+      </w:pPr>
+    </w:p>
+    <w:p>
+      <w:pPr>
+        <w:pStyle w:val="Default"/>
+        <w:spacing w:line="360" w:lineRule="auto"/>
+        <w:rPr>
+          <w:rFonts w:ascii="Times New Roman" w:hAnsi="Times New Roman" w:cs="Times New Roman"/>
+          <w:color w:val="FF0000"/>
+          <w:lang w:val="en-IE"/>
+        </w:rPr>
+      </w:pPr>
+    </w:p>
+    <w:p>
+      <w:pPr>
+        <w:pStyle w:val="Default"/>
+        <w:spacing w:line="360" w:lineRule="auto"/>
+        <w:rPr>
+          <w:rFonts w:ascii="Times New Roman" w:hAnsi="Times New Roman" w:cs="Times New Roman"/>
+          <w:color w:val="FF0000"/>
+          <w:lang w:val="en-IE"/>
+        </w:rPr>
+      </w:pPr>
+    </w:p>
+    <w:p>
+      <w:pPr>
+        <w:pStyle w:val="Default"/>
+        <w:spacing w:line="360" w:lineRule="auto"/>
+        <w:rPr>
+          <w:rFonts w:ascii="Times New Roman" w:hAnsi="Times New Roman" w:cs="Times New Roman"/>
+          <w:color w:val="FF0000"/>
+          <w:lang w:val="en-IE"/>
+        </w:rPr>
+      </w:pPr>
+    </w:p>
+    <w:p>
+      <w:pPr>
+        <w:pStyle w:val="Default"/>
+        <w:spacing w:line="360" w:lineRule="auto"/>
+        <w:rPr>
+          <w:rFonts w:ascii="Times New Roman" w:hAnsi="Times New Roman" w:cs="Times New Roman"/>
+          <w:color w:val="FF0000"/>
+          <w:lang w:val="en-IE"/>
+        </w:rPr>
+      </w:pPr>
+    </w:p>
+    <w:p>
+      <w:pPr>
+        <w:pStyle w:val="Default"/>
+        <w:spacing w:line="360" w:lineRule="auto"/>
+        <w:rPr>
+          <w:rFonts w:ascii="Times New Roman" w:hAnsi="Times New Roman" w:cs="Times New Roman"/>
+          <w:color w:val="FF0000"/>
+          <w:lang w:val="en-IE"/>
+        </w:rPr>
+      </w:pPr>
+    </w:p>
+    <w:p>
+      <w:pPr>
+        <w:pStyle w:val="Default"/>
+        <w:spacing w:line="360" w:lineRule="auto"/>
+        <w:rPr>
+          <w:rFonts w:ascii="Times New Roman" w:hAnsi="Times New Roman" w:cs="Times New Roman"/>
+          <w:color w:val="FF0000"/>
+          <w:lang w:val="en-IE"/>
+        </w:rPr>
+      </w:pPr>
+      <w:r>
+        <w:rPr>
+          <w:rFonts w:ascii="Times New Roman" w:hAnsi="Times New Roman" w:cs="Times New Roman"/>
+          <w:color w:val="FF0000"/>
+          <w:lang w:val="en-IE"/>
+        </w:rPr>
+        <w:t>ISSUE ALIGNMENT</w:t>
+      </w:r>
+    </w:p>
+    <w:p>
+      <w:pPr>
+        <w:pStyle w:val="Default"/>
+        <w:spacing w:line="360" w:lineRule="auto"/>
+        <w:rPr>
+          <w:rFonts w:ascii="Times New Roman" w:hAnsi="Times New Roman" w:cs="Times New Roman"/>
+          <w:lang w:val="en-IE"/>
+        </w:rPr>
+      </w:pPr>
+      <w:r>
+        <w:rPr>
+          <w:rFonts w:ascii="Times New Roman" w:hAnsi="Times New Roman" w:cs="Times New Roman"/>
+          <w:lang w:val="en-IE"/>
+        </w:rPr>
+        <w:t>One aspect of polarization is issue alignment. Issue alignment refers to the process by which people's attitudes, beliefs, or preferences on one set of issues become correlated or aligned with their attitudes on other issues, often due to shared ideological, partisan, or social factors. This concept is commonly studied in political science, sociology, and psychology to understand how individuals or groups develop cohesive worldviews or political identities. Issue alignment is associated with increased negative political affect, particularly towards out-groups. This alignment of issue attitudes can exacerbate political hostility, as individuals perceive others with differing issue alignments as more ideologically distant (</w:t>
+      </w:r>
+      <w:proofErr w:type="spellStart"/>
+      <w:r>
+        <w:rPr>
+          <w:rFonts w:ascii="Times New Roman" w:hAnsi="Times New Roman" w:cs="Times New Roman"/>
+          <w:lang w:val="en-IE"/>
+        </w:rPr>
+        <w:t>Bougher</w:t>
+      </w:r>
+      <w:proofErr w:type="spellEnd"/>
+      <w:r>
+        <w:rPr>
+          <w:rFonts w:ascii="Times New Roman" w:hAnsi="Times New Roman" w:cs="Times New Roman"/>
+          <w:lang w:val="en-IE"/>
+        </w:rPr>
+        <w:t>, 2017). Investigating issue alignment regarding immigration opinions in Europe is an important topic because it sheds light on how attitudes toward immigration are connected to broader political, social, and cultural dynamics, with significant implications for understanding public opinion, policy-making, and social cohesion.</w:t>
       </w:r>
     </w:p>
     <w:p>
@@ -220,7 +829,6 @@
           <w:u w:val="single"/>
           <w:lang w:val="en-IE"/>
         </w:rPr>
-        <w:lastRenderedPageBreak/>
         <w:t xml:space="preserve">Niche establishment within research territory </w:t>
       </w:r>
     </w:p>
@@ -296,6 +904,7 @@
           <w:u w:val="single"/>
           <w:lang w:val="en-IE"/>
         </w:rPr>
+        <w:lastRenderedPageBreak/>
         <w:t xml:space="preserve">Noting an apparent contradiction in the literature or a published claim that is vulnerable to new data </w:t>
       </w:r>
     </w:p>
@@ -541,7 +1150,31 @@
           <w:u w:val="single"/>
           <w:lang w:val="en-IE"/>
         </w:rPr>
-        <w:t xml:space="preserve">How analyses of the data can can answer the central research question </w:t>
+        <w:t xml:space="preserve">How analyses of the data can </w:t>
+      </w:r>
+      <w:proofErr w:type="spellStart"/>
+      <w:r>
+        <w:rPr>
+          <w:rFonts w:ascii="Times New Roman" w:hAnsi="Times New Roman" w:cs="Times New Roman"/>
+          <w:color w:val="FF0000"/>
+          <w:sz w:val="24"/>
+          <w:szCs w:val="24"/>
+          <w:u w:val="single"/>
+          <w:lang w:val="en-IE"/>
+        </w:rPr>
+        <w:t>can</w:t>
+      </w:r>
+      <w:proofErr w:type="spellEnd"/>
+      <w:r>
+        <w:rPr>
+          <w:rFonts w:ascii="Times New Roman" w:hAnsi="Times New Roman" w:cs="Times New Roman"/>
+          <w:color w:val="FF0000"/>
+          <w:sz w:val="24"/>
+          <w:szCs w:val="24"/>
+          <w:u w:val="single"/>
+          <w:lang w:val="en-IE"/>
+        </w:rPr>
+        <w:t xml:space="preserve"> answer the central research question </w:t>
       </w:r>
     </w:p>
     <w:p>

</xml_diff>

<commit_message>
begin to outline introduction
</commit_message>
<xml_diff>
--- a/master_thesis/introduction.docx
+++ b/master_thesis/introduction.docx
@@ -193,7 +193,15 @@
           <w:color w:val="FF0000"/>
           <w:lang w:val="en-IE"/>
         </w:rPr>
-        <w:t>Social psychology provides the</w:t>
+        <w:t>For example, s</w:t>
+      </w:r>
+      <w:r>
+        <w:rPr>
+          <w:rFonts w:ascii="Times New Roman" w:hAnsi="Times New Roman" w:cs="Times New Roman"/>
+          <w:color w:val="FF0000"/>
+          <w:lang w:val="en-IE"/>
+        </w:rPr>
+        <w:t>ocial psychology provides the</w:t>
       </w:r>
       <w:r>
         <w:rPr>
@@ -351,7 +359,37 @@
           <w:color w:val="FF0000"/>
           <w:lang w:val="en-IE"/>
         </w:rPr>
-        <w:t>definition of the concept, Silva, 2018). Another distinction is made between affective</w:t>
+        <w:t>definition of the concept, Silva, 2018).</w:t>
+      </w:r>
+    </w:p>
+    <w:p>
+      <w:pPr>
+        <w:pStyle w:val="Default"/>
+        <w:spacing w:line="360" w:lineRule="auto"/>
+        <w:rPr>
+          <w:rFonts w:ascii="Times New Roman" w:hAnsi="Times New Roman" w:cs="Times New Roman"/>
+          <w:color w:val="FF0000"/>
+          <w:lang w:val="en-IE"/>
+        </w:rPr>
+      </w:pPr>
+    </w:p>
+    <w:p>
+      <w:pPr>
+        <w:pStyle w:val="Default"/>
+        <w:spacing w:line="360" w:lineRule="auto"/>
+        <w:rPr>
+          <w:rFonts w:ascii="Times New Roman" w:hAnsi="Times New Roman" w:cs="Times New Roman"/>
+          <w:color w:val="FF0000"/>
+          <w:lang w:val="en-IE"/>
+        </w:rPr>
+      </w:pPr>
+      <w:r>
+        <w:rPr>
+          <w:rFonts w:ascii="Times New Roman" w:hAnsi="Times New Roman" w:cs="Times New Roman"/>
+          <w:color w:val="FF0000"/>
+          <w:lang w:val="en-IE"/>
+        </w:rPr>
+        <w:t>Another distinction is made between affective</w:t>
       </w:r>
       <w:r>
         <w:rPr>
@@ -399,7 +437,16 @@
           <w:color w:val="FF0000"/>
           <w:lang w:val="en-IE"/>
         </w:rPr>
-        <w:t>party/parties as a disliked outgroup(s) while holding positive ingroup feelings for one’s own</w:t>
+        <w:t xml:space="preserve">party/parties as a disliked outgroup(s) while holding </w:t>
+      </w:r>
+      <w:r>
+        <w:rPr>
+          <w:rFonts w:ascii="Times New Roman" w:hAnsi="Times New Roman" w:cs="Times New Roman"/>
+          <w:color w:val="FF0000"/>
+          <w:lang w:val="en-IE"/>
+        </w:rPr>
+        <w:lastRenderedPageBreak/>
+        <w:t>positive ingroup feelings for one’s own</w:t>
       </w:r>
       <w:r>
         <w:rPr>
@@ -415,16 +462,7 @@
           <w:color w:val="FF0000"/>
           <w:lang w:val="en-IE"/>
         </w:rPr>
-        <w:t xml:space="preserve">party” (Reiljan, 2020, p. 1). Opinion polarization looks at the “distributional </w:t>
-      </w:r>
-      <w:r>
-        <w:rPr>
-          <w:rFonts w:ascii="Times New Roman" w:hAnsi="Times New Roman" w:cs="Times New Roman"/>
-          <w:color w:val="FF0000"/>
-          <w:lang w:val="en-IE"/>
-        </w:rPr>
-        <w:lastRenderedPageBreak/>
-        <w:t>properties of</w:t>
+        <w:t>party” (Reiljan, 2020, p. 1). Opinion polarization looks at the “distributional properties of</w:t>
       </w:r>
       <w:r>
         <w:rPr>
@@ -626,7 +664,21 @@
           <w:rFonts w:ascii="Times New Roman" w:hAnsi="Times New Roman" w:cs="Times New Roman"/>
           <w:lang w:val="en-IE"/>
         </w:rPr>
-        <w:t>One aspect of polarization is issue alignment. Issue alignment refers to the process by which people's attitudes, beliefs, or preferences on one set of issues become correlated or aligned with their attitudes on other issues, often due to shared ideological, partisan, or social factors. This concept is commonly studied in political science, sociology, and psychology to understand how individuals or groups develop cohesive worldviews or political identities. Issue alignment is associated with increased negative political affect, particularly towards out-groups. This alignment of issue attitudes can exacerbate political hostility, as individuals perceive others with differing issue alignments as more ideologically distant (Bougher, 2017). Investigating issue alignment regarding immigration opinions in Europe is an important topic because it sheds light on how attitudes toward immigration are connected to broader political, social, and cultural dynamics, with significant implications for understanding public opinion, policy-making, and social cohesion.</w:t>
+        <w:t>One</w:t>
+      </w:r>
+      <w:r>
+        <w:rPr>
+          <w:rFonts w:ascii="Times New Roman" w:hAnsi="Times New Roman" w:cs="Times New Roman"/>
+          <w:lang w:val="en-IE"/>
+        </w:rPr>
+        <w:t xml:space="preserve"> additional</w:t>
+      </w:r>
+      <w:r>
+        <w:rPr>
+          <w:rFonts w:ascii="Times New Roman" w:hAnsi="Times New Roman" w:cs="Times New Roman"/>
+          <w:lang w:val="en-IE"/>
+        </w:rPr>
+        <w:t xml:space="preserve"> aspect of polarization is issue alignment. Issue alignment refers to the process by which people's attitudes, beliefs, or preferences on one set of issues become correlated or aligned with their attitudes on other issues, often due to shared ideological, partisan, or social factors. This concept is commonly studied in political science, sociology, and psychology to understand how individuals or groups develop cohesive worldviews or political identities. Issue alignment is associated with increased negative political affect, particularly towards out-groups. This alignment of issue attitudes can exacerbate political hostility, as individuals perceive others with differing issue alignments as more ideologically distant (Bougher, 2017). Investigating issue alignment regarding immigration opinions in Europe is an important topic because it sheds light on how attitudes toward immigration are connected to broader political, social, and cultural dynamics, with significant implications for understanding public opinion, policy-making, and social cohesion.</w:t>
       </w:r>
     </w:p>
     <w:p>
@@ -712,49 +764,13 @@
         <w:spacing w:after="0" w:line="360" w:lineRule="auto"/>
         <w:rPr>
           <w:rFonts w:ascii="Times New Roman" w:hAnsi="Times New Roman" w:cs="Times New Roman"/>
-          <w:b/>
-          <w:bCs/>
-          <w:color w:val="FF0000"/>
-          <w:sz w:val="24"/>
-          <w:szCs w:val="24"/>
-          <w:u w:val="single"/>
-          <w:lang w:val="en-IE"/>
-        </w:rPr>
-      </w:pPr>
-      <w:r>
-        <w:rPr>
-          <w:rFonts w:ascii="Times New Roman" w:hAnsi="Times New Roman" w:cs="Times New Roman"/>
-          <w:b/>
-          <w:bCs/>
-          <w:color w:val="FF0000"/>
-          <w:sz w:val="24"/>
-          <w:szCs w:val="24"/>
-          <w:u w:val="single"/>
-          <w:lang w:val="en-IE"/>
-        </w:rPr>
-        <w:t xml:space="preserve">Niche establishment within research territory </w:t>
-      </w:r>
-    </w:p>
-    <w:p>
-      <w:pPr>
-        <w:pStyle w:val="Default"/>
-        <w:spacing w:line="360" w:lineRule="auto"/>
-        <w:rPr>
-          <w:rFonts w:ascii="Times New Roman" w:hAnsi="Times New Roman" w:cs="Times New Roman"/>
-          <w:color w:val="FF0000"/>
-          <w:u w:val="single"/>
-          <w:lang w:val="en-IE"/>
-        </w:rPr>
-      </w:pPr>
-      <w:r>
-        <w:rPr>
-          <w:rFonts w:ascii="Times New Roman" w:hAnsi="Times New Roman" w:cs="Times New Roman"/>
-          <w:color w:val="FF0000"/>
-          <w:u w:val="single"/>
-          <w:lang w:val="en-IE"/>
-        </w:rPr>
-        <w:t xml:space="preserve">A concrete and narrow open problem within the research territory </w:t>
-      </w:r>
+          <w:color w:val="000000"/>
+          <w:sz w:val="24"/>
+          <w:szCs w:val="24"/>
+          <w:u w:val="single"/>
+          <w:lang w:val="en-IE"/>
+        </w:rPr>
+      </w:pPr>
     </w:p>
     <w:p>
       <w:pPr>
@@ -764,6 +780,100 @@
         <w:spacing w:after="0" w:line="360" w:lineRule="auto"/>
         <w:rPr>
           <w:rFonts w:ascii="Times New Roman" w:hAnsi="Times New Roman" w:cs="Times New Roman"/>
+          <w:color w:val="000000"/>
+          <w:sz w:val="24"/>
+          <w:szCs w:val="24"/>
+          <w:u w:val="single"/>
+          <w:lang w:val="en-IE"/>
+        </w:rPr>
+      </w:pPr>
+    </w:p>
+    <w:p>
+      <w:pPr>
+        <w:autoSpaceDE w:val="0"/>
+        <w:autoSpaceDN w:val="0"/>
+        <w:adjustRightInd w:val="0"/>
+        <w:spacing w:after="0" w:line="360" w:lineRule="auto"/>
+        <w:rPr>
+          <w:rFonts w:ascii="Times New Roman" w:hAnsi="Times New Roman" w:cs="Times New Roman"/>
+          <w:b/>
+          <w:bCs/>
+          <w:color w:val="FF0000"/>
+          <w:sz w:val="24"/>
+          <w:szCs w:val="24"/>
+          <w:u w:val="single"/>
+          <w:lang w:val="en-IE"/>
+        </w:rPr>
+      </w:pPr>
+      <w:r>
+        <w:rPr>
+          <w:rFonts w:ascii="Times New Roman" w:hAnsi="Times New Roman" w:cs="Times New Roman"/>
+          <w:b/>
+          <w:bCs/>
+          <w:color w:val="FF0000"/>
+          <w:sz w:val="24"/>
+          <w:szCs w:val="24"/>
+          <w:u w:val="single"/>
+          <w:lang w:val="en-IE"/>
+        </w:rPr>
+        <w:lastRenderedPageBreak/>
+        <w:t xml:space="preserve">Niche establishment within research territory </w:t>
+      </w:r>
+    </w:p>
+    <w:p>
+      <w:pPr>
+        <w:pStyle w:val="Default"/>
+        <w:spacing w:line="360" w:lineRule="auto"/>
+        <w:rPr>
+          <w:rFonts w:ascii="Times New Roman" w:hAnsi="Times New Roman" w:cs="Times New Roman"/>
+          <w:color w:val="FF0000"/>
+          <w:u w:val="single"/>
+          <w:lang w:val="en-IE"/>
+        </w:rPr>
+      </w:pPr>
+      <w:r>
+        <w:rPr>
+          <w:rFonts w:ascii="Times New Roman" w:hAnsi="Times New Roman" w:cs="Times New Roman"/>
+          <w:color w:val="FF0000"/>
+          <w:u w:val="single"/>
+          <w:lang w:val="en-IE"/>
+        </w:rPr>
+        <w:t>A concrete and narrow open problem within the research territory</w:t>
+      </w:r>
+    </w:p>
+    <w:p>
+      <w:pPr>
+        <w:pStyle w:val="Default"/>
+        <w:numPr>
+          <w:ilvl w:val="0"/>
+          <w:numId w:val="1"/>
+        </w:numPr>
+        <w:spacing w:line="360" w:lineRule="auto"/>
+        <w:rPr>
+          <w:rFonts w:ascii="Times New Roman" w:hAnsi="Times New Roman" w:cs="Times New Roman"/>
+          <w:color w:val="auto"/>
+          <w:u w:val="single"/>
+          <w:lang w:val="en-IE"/>
+        </w:rPr>
+      </w:pPr>
+      <w:r>
+        <w:rPr>
+          <w:rFonts w:ascii="Times New Roman" w:hAnsi="Times New Roman" w:cs="Times New Roman"/>
+          <w:color w:val="auto"/>
+          <w:u w:val="single"/>
+          <w:lang w:val="en-IE"/>
+        </w:rPr>
+        <w:t>Issue alignment is usually considering only one variable at once – a multi-variable approach is missing</w:t>
+      </w:r>
+    </w:p>
+    <w:p>
+      <w:pPr>
+        <w:autoSpaceDE w:val="0"/>
+        <w:autoSpaceDN w:val="0"/>
+        <w:adjustRightInd w:val="0"/>
+        <w:spacing w:after="0" w:line="360" w:lineRule="auto"/>
+        <w:rPr>
+          <w:rFonts w:ascii="Times New Roman" w:hAnsi="Times New Roman" w:cs="Times New Roman"/>
           <w:color w:val="FF0000"/>
           <w:sz w:val="24"/>
           <w:szCs w:val="24"/>
@@ -781,6 +891,62 @@
           <w:lang w:val="en-IE"/>
         </w:rPr>
         <w:t xml:space="preserve">Pointing out a gap in the knowledge of some topic </w:t>
+      </w:r>
+    </w:p>
+    <w:p>
+      <w:pPr>
+        <w:pStyle w:val="Listenabsatz"/>
+        <w:numPr>
+          <w:ilvl w:val="0"/>
+          <w:numId w:val="1"/>
+        </w:numPr>
+        <w:autoSpaceDE w:val="0"/>
+        <w:autoSpaceDN w:val="0"/>
+        <w:adjustRightInd w:val="0"/>
+        <w:spacing w:after="0" w:line="360" w:lineRule="auto"/>
+        <w:rPr>
+          <w:rFonts w:ascii="Times New Roman" w:hAnsi="Times New Roman" w:cs="Times New Roman"/>
+          <w:color w:val="FF0000"/>
+          <w:sz w:val="24"/>
+          <w:szCs w:val="24"/>
+          <w:lang w:val="en-IE"/>
+        </w:rPr>
+      </w:pPr>
+      <w:r>
+        <w:rPr>
+          <w:rFonts w:ascii="Times New Roman" w:hAnsi="Times New Roman" w:cs="Times New Roman"/>
+          <w:sz w:val="24"/>
+          <w:szCs w:val="24"/>
+          <w:lang w:val="en-IE"/>
+        </w:rPr>
+        <w:t>(To my knowledge</w:t>
+      </w:r>
+      <w:r>
+        <w:rPr>
+          <w:rFonts w:ascii="Times New Roman" w:hAnsi="Times New Roman" w:cs="Times New Roman"/>
+          <w:sz w:val="24"/>
+          <w:szCs w:val="24"/>
+          <w:lang w:val="en-IE"/>
+        </w:rPr>
+        <w:t>)</w:t>
+      </w:r>
+      <w:r>
+        <w:rPr>
+          <w:rFonts w:ascii="Times New Roman" w:hAnsi="Times New Roman" w:cs="Times New Roman"/>
+          <w:sz w:val="24"/>
+          <w:szCs w:val="24"/>
+          <w:lang w:val="en-IE"/>
+        </w:rPr>
+        <w:t xml:space="preserve">, there is no systematic, Europe-wide study considering overall as well as country-specific trends over time using </w:t>
+      </w:r>
+      <w:r>
+        <w:rPr>
+          <w:rFonts w:ascii="Times New Roman" w:hAnsi="Times New Roman" w:cs="Times New Roman"/>
+          <w:sz w:val="24"/>
+          <w:szCs w:val="24"/>
+          <w:lang w:val="en-IE"/>
+        </w:rPr>
+        <w:t>several polarization metrics in addition to multi-variable issue alignment</w:t>
       </w:r>
     </w:p>
     <w:p>
@@ -807,7 +973,6 @@
           <w:u w:val="single"/>
           <w:lang w:val="en-IE"/>
         </w:rPr>
-        <w:lastRenderedPageBreak/>
         <w:t xml:space="preserve">Noting an apparent contradiction in the literature or a published claim that is vulnerable to new data </w:t>
       </w:r>
     </w:p>
@@ -894,25 +1059,48 @@
     </w:p>
     <w:p>
       <w:pPr>
-        <w:spacing w:line="360" w:lineRule="auto"/>
-        <w:rPr>
-          <w:rFonts w:ascii="Times New Roman" w:hAnsi="Times New Roman" w:cs="Times New Roman"/>
-          <w:color w:val="FF0000"/>
-          <w:sz w:val="24"/>
-          <w:szCs w:val="24"/>
-          <w:u w:val="single"/>
-          <w:lang w:val="en-IE"/>
-        </w:rPr>
-      </w:pPr>
-    </w:p>
-    <w:p>
-      <w:pPr>
         <w:autoSpaceDE w:val="0"/>
         <w:autoSpaceDN w:val="0"/>
         <w:adjustRightInd w:val="0"/>
         <w:spacing w:after="0" w:line="360" w:lineRule="auto"/>
         <w:rPr>
           <w:rFonts w:ascii="Times New Roman" w:hAnsi="Times New Roman" w:cs="Times New Roman"/>
+          <w:sz w:val="24"/>
+          <w:szCs w:val="24"/>
+          <w:lang w:val="en-IE"/>
+        </w:rPr>
+      </w:pPr>
+      <w:r>
+        <w:rPr>
+          <w:rFonts w:ascii="Times New Roman" w:hAnsi="Times New Roman" w:cs="Times New Roman"/>
+          <w:sz w:val="24"/>
+          <w:szCs w:val="24"/>
+          <w:lang w:val="en-IE"/>
+        </w:rPr>
+        <w:t>has there been an ongoing trend of several aspects of polarization, including issue alignment in Europe regarding opinions about immigration?</w:t>
+      </w:r>
+    </w:p>
+    <w:p>
+      <w:pPr>
+        <w:spacing w:line="360" w:lineRule="auto"/>
+        <w:rPr>
+          <w:rFonts w:ascii="Times New Roman" w:hAnsi="Times New Roman" w:cs="Times New Roman"/>
+          <w:color w:val="FF0000"/>
+          <w:sz w:val="24"/>
+          <w:szCs w:val="24"/>
+          <w:u w:val="single"/>
+          <w:lang w:val="en-IE"/>
+        </w:rPr>
+      </w:pPr>
+    </w:p>
+    <w:p>
+      <w:pPr>
+        <w:autoSpaceDE w:val="0"/>
+        <w:autoSpaceDN w:val="0"/>
+        <w:adjustRightInd w:val="0"/>
+        <w:spacing w:after="0" w:line="360" w:lineRule="auto"/>
+        <w:rPr>
+          <w:rFonts w:ascii="Times New Roman" w:hAnsi="Times New Roman" w:cs="Times New Roman"/>
           <w:b/>
           <w:bCs/>
           <w:color w:val="FF0000"/>
@@ -962,6 +1150,93 @@
     </w:p>
     <w:p>
       <w:pPr>
+        <w:pStyle w:val="Listenabsatz"/>
+        <w:numPr>
+          <w:ilvl w:val="0"/>
+          <w:numId w:val="1"/>
+        </w:numPr>
+        <w:spacing w:line="360" w:lineRule="auto"/>
+        <w:rPr>
+          <w:rFonts w:ascii="Times New Roman" w:hAnsi="Times New Roman" w:cs="Times New Roman"/>
+          <w:sz w:val="24"/>
+          <w:szCs w:val="24"/>
+          <w:lang w:val="en-IE"/>
+        </w:rPr>
+      </w:pPr>
+      <w:r>
+        <w:rPr>
+          <w:rFonts w:ascii="Times New Roman" w:hAnsi="Times New Roman" w:cs="Times New Roman"/>
+          <w:sz w:val="24"/>
+          <w:szCs w:val="24"/>
+          <w:lang w:val="en-IE"/>
+        </w:rPr>
+        <w:t>using ESS data</w:t>
+      </w:r>
+    </w:p>
+    <w:p>
+      <w:pPr>
+        <w:pStyle w:val="Listenabsatz"/>
+        <w:numPr>
+          <w:ilvl w:val="0"/>
+          <w:numId w:val="1"/>
+        </w:numPr>
+        <w:spacing w:line="360" w:lineRule="auto"/>
+        <w:rPr>
+          <w:rFonts w:ascii="Times New Roman" w:hAnsi="Times New Roman" w:cs="Times New Roman"/>
+          <w:sz w:val="24"/>
+          <w:szCs w:val="24"/>
+          <w:lang w:val="en-IE"/>
+        </w:rPr>
+      </w:pPr>
+      <w:r>
+        <w:rPr>
+          <w:rFonts w:ascii="Times New Roman" w:hAnsi="Times New Roman" w:cs="Times New Roman"/>
+          <w:sz w:val="24"/>
+          <w:szCs w:val="24"/>
+          <w:lang w:val="en-IE"/>
+        </w:rPr>
+        <w:t>calculate 6 polarization metrics + issue alignment</w:t>
+      </w:r>
+    </w:p>
+    <w:p>
+      <w:pPr>
+        <w:pStyle w:val="Listenabsatz"/>
+        <w:numPr>
+          <w:ilvl w:val="0"/>
+          <w:numId w:val="1"/>
+        </w:numPr>
+        <w:spacing w:line="360" w:lineRule="auto"/>
+        <w:rPr>
+          <w:rFonts w:ascii="Times New Roman" w:hAnsi="Times New Roman" w:cs="Times New Roman"/>
+          <w:sz w:val="24"/>
+          <w:szCs w:val="24"/>
+          <w:lang w:val="en-IE"/>
+        </w:rPr>
+      </w:pPr>
+      <w:r>
+        <w:rPr>
+          <w:rFonts w:ascii="Times New Roman" w:hAnsi="Times New Roman" w:cs="Times New Roman"/>
+          <w:sz w:val="24"/>
+          <w:szCs w:val="24"/>
+          <w:lang w:val="en-IE"/>
+        </w:rPr>
+        <w:t>consider trends over time</w:t>
+      </w:r>
+    </w:p>
+    <w:p>
+      <w:pPr>
+        <w:spacing w:line="360" w:lineRule="auto"/>
+        <w:rPr>
+          <w:rFonts w:ascii="Times New Roman" w:hAnsi="Times New Roman" w:cs="Times New Roman"/>
+          <w:color w:val="FF0000"/>
+          <w:sz w:val="24"/>
+          <w:szCs w:val="24"/>
+          <w:lang w:val="en-IE"/>
+        </w:rPr>
+      </w:pPr>
+    </w:p>
+    <w:p>
+      <w:pPr>
         <w:spacing w:line="360" w:lineRule="auto"/>
         <w:rPr>
           <w:rFonts w:ascii="Times New Roman" w:hAnsi="Times New Roman" w:cs="Times New Roman"/>
@@ -1037,6 +1312,28 @@
         <w:spacing w:line="360" w:lineRule="auto"/>
         <w:rPr>
           <w:rFonts w:ascii="Times New Roman" w:hAnsi="Times New Roman" w:cs="Times New Roman"/>
+          <w:sz w:val="24"/>
+          <w:szCs w:val="24"/>
+          <w:u w:val="single"/>
+          <w:lang w:val="en-IE"/>
+        </w:rPr>
+      </w:pPr>
+      <w:r>
+        <w:rPr>
+          <w:rFonts w:ascii="Times New Roman" w:hAnsi="Times New Roman" w:cs="Times New Roman"/>
+          <w:sz w:val="24"/>
+          <w:szCs w:val="24"/>
+          <w:u w:val="single"/>
+          <w:lang w:val="en-IE"/>
+        </w:rPr>
+        <w:t>Weighted ESS survey data from 2002 to 2024</w:t>
+      </w:r>
+    </w:p>
+    <w:p>
+      <w:pPr>
+        <w:spacing w:line="360" w:lineRule="auto"/>
+        <w:rPr>
+          <w:rFonts w:ascii="Times New Roman" w:hAnsi="Times New Roman" w:cs="Times New Roman"/>
           <w:color w:val="FF0000"/>
           <w:sz w:val="24"/>
           <w:szCs w:val="24"/>
@@ -1058,25 +1355,54 @@
     </w:p>
     <w:p>
       <w:pPr>
-        <w:spacing w:line="360" w:lineRule="auto"/>
-        <w:rPr>
-          <w:rFonts w:ascii="Times New Roman" w:hAnsi="Times New Roman" w:cs="Times New Roman"/>
-          <w:color w:val="FF0000"/>
-          <w:sz w:val="24"/>
-          <w:szCs w:val="24"/>
-          <w:u w:val="single"/>
-          <w:lang w:val="en-IE"/>
-        </w:rPr>
-      </w:pPr>
-      <w:r>
-        <w:rPr>
-          <w:rFonts w:ascii="Times New Roman" w:hAnsi="Times New Roman" w:cs="Times New Roman"/>
-          <w:color w:val="FF0000"/>
-          <w:sz w:val="24"/>
-          <w:szCs w:val="24"/>
-          <w:u w:val="single"/>
-          <w:lang w:val="en-IE"/>
-        </w:rPr>
+        <w:pStyle w:val="Listenabsatz"/>
+        <w:numPr>
+          <w:ilvl w:val="0"/>
+          <w:numId w:val="1"/>
+        </w:numPr>
+        <w:spacing w:line="360" w:lineRule="auto"/>
+        <w:rPr>
+          <w:rFonts w:ascii="Times New Roman" w:hAnsi="Times New Roman" w:cs="Times New Roman"/>
+          <w:color w:val="FF0000"/>
+          <w:sz w:val="24"/>
+          <w:szCs w:val="24"/>
+          <w:u w:val="single"/>
+          <w:lang w:val="en-IE"/>
+        </w:rPr>
+      </w:pPr>
+      <w:r>
+        <w:rPr>
+          <w:rFonts w:ascii="Times New Roman" w:hAnsi="Times New Roman" w:cs="Times New Roman"/>
+          <w:sz w:val="24"/>
+          <w:szCs w:val="24"/>
+          <w:u w:val="single"/>
+          <w:lang w:val="en-IE"/>
+        </w:rPr>
+        <w:t>work out trends regarding different aspects of polarization across europe</w:t>
+      </w:r>
+    </w:p>
+    <w:p>
+      <w:pPr>
+        <w:spacing w:line="360" w:lineRule="auto"/>
+        <w:rPr>
+          <w:rFonts w:ascii="Times New Roman" w:hAnsi="Times New Roman" w:cs="Times New Roman"/>
+          <w:color w:val="FF0000"/>
+          <w:sz w:val="24"/>
+          <w:szCs w:val="24"/>
+          <w:u w:val="single"/>
+          <w:lang w:val="en-IE"/>
+        </w:rPr>
+      </w:pPr>
+      <w:r>
+        <w:rPr>
+          <w:rFonts w:ascii="Times New Roman" w:hAnsi="Times New Roman" w:cs="Times New Roman"/>
+          <w:color w:val="FF0000"/>
+          <w:sz w:val="24"/>
+          <w:szCs w:val="24"/>
+          <w:u w:val="single"/>
+          <w:lang w:val="en-IE"/>
+        </w:rPr>
+        <w:lastRenderedPageBreak/>
         <w:t xml:space="preserve">Maybe end the introduction with a short summary of our main results and conclusion (even if they are already stated in the abstract) </w:t>
       </w:r>
     </w:p>
@@ -1089,6 +1415,13 @@
           <w:lang w:val="en-IE"/>
         </w:rPr>
       </w:pPr>
+      <w:r>
+        <w:rPr>
+          <w:rFonts w:ascii="Times New Roman" w:hAnsi="Times New Roman" w:cs="Times New Roman"/>
+          <w:lang w:val="en-IE"/>
+        </w:rPr>
+        <w:t>Results suggest….</w:t>
+      </w:r>
     </w:p>
     <w:p>
       <w:pPr>
@@ -1109,6 +1442,126 @@
     </w:sectPr>
   </w:body>
 </w:document>
+</file>
+
+<file path=word/numbering.xml><?xml version="1.0" encoding="utf-8"?>
+<w:numbering xmlns:wpc="http://schemas.microsoft.com/office/word/2010/wordprocessingCanvas" xmlns:cx="http://schemas.microsoft.com/office/drawing/2014/chartex" xmlns:cx1="http://schemas.microsoft.com/office/drawing/2015/9/8/chartex" xmlns:cx2="http://schemas.microsoft.com/office/drawing/2015/10/21/chartex" xmlns:cx3="http://schemas.microsoft.com/office/drawing/2016/5/9/chartex" xmlns:cx4="http://schemas.microsoft.com/office/drawing/2016/5/10/chartex" xmlns:cx5="http://schemas.microsoft.com/office/drawing/2016/5/11/chartex" xmlns:cx6="http://schemas.microsoft.com/office/drawing/2016/5/12/chartex" xmlns:cx7="http://schemas.microsoft.com/office/drawing/2016/5/13/chartex" xmlns:cx8="http://schemas.microsoft.com/office/drawing/2016/5/14/chartex" xmlns:mc="http://schemas.openxmlformats.org/markup-compatibility/2006" xmlns:aink="http://schemas.microsoft.com/office/drawing/2016/ink" xmlns:am3d="http://schemas.microsoft.com/office/drawing/2017/model3d" xmlns:o="urn:schemas-microsoft-com:office:office" xmlns:r="http://schemas.openxmlformats.org/officeDocument/2006/relationships" xmlns:m="http://schemas.openxmlformats.org/officeDocument/2006/math" xmlns:v="urn:schemas-microsoft-com:vml" xmlns:wp14="http://schemas.microsoft.com/office/word/2010/wordprocessingDrawing" xmlns:wp="http://schemas.openxmlformats.org/drawingml/2006/wordprocessingDrawing" xmlns:w10="urn:schemas-microsoft-com:office:word" xmlns:w="http://schemas.openxmlformats.org/wordprocessingml/2006/main" xmlns:w14="http://schemas.microsoft.com/office/word/2010/wordml" xmlns:w15="http://schemas.microsoft.com/office/word/2012/wordml" xmlns:w16cex="http://schemas.microsoft.com/office/word/2018/wordml/cex" xmlns:w16cid="http://schemas.microsoft.com/office/word/2016/wordml/cid" xmlns:w16="http://schemas.microsoft.com/office/word/2018/wordml" xmlns:w16sdtdh="http://schemas.microsoft.com/office/word/2020/wordml/sdtdatahash" xmlns:w16se="http://schemas.microsoft.com/office/word/2015/wordml/symex" xmlns:wpg="http://schemas.microsoft.com/office/word/2010/wordprocessingGroup" xmlns:wpi="http://schemas.microsoft.com/office/word/2010/wordprocessingInk" xmlns:wne="http://schemas.microsoft.com/office/word/2006/wordml" xmlns:wps="http://schemas.microsoft.com/office/word/2010/wordprocessingShape" mc:Ignorable="w14 w15 w16se w16cid w16 w16cex w16sdtdh wp14">
+  <w:abstractNum w:abstractNumId="0" w15:restartNumberingAfterBreak="0">
+    <w:nsid w:val="603D4FAB"/>
+    <w:multiLevelType w:val="hybridMultilevel"/>
+    <w:tmpl w:val="4538C4B4"/>
+    <w:lvl w:ilvl="0" w:tplc="0B5899A8">
+      <w:numFmt w:val="bullet"/>
+      <w:lvlText w:val="-"/>
+      <w:lvlJc w:val="left"/>
+      <w:pPr>
+        <w:ind w:left="420" w:hanging="360"/>
+      </w:pPr>
+      <w:rPr>
+        <w:rFonts w:ascii="Times New Roman" w:eastAsiaTheme="minorHAnsi" w:hAnsi="Times New Roman" w:cs="Times New Roman" w:hint="default"/>
+      </w:rPr>
+    </w:lvl>
+    <w:lvl w:ilvl="1" w:tplc="04070003" w:tentative="1">
+      <w:start w:val="1"/>
+      <w:numFmt w:val="bullet"/>
+      <w:lvlText w:val="o"/>
+      <w:lvlJc w:val="left"/>
+      <w:pPr>
+        <w:ind w:left="1140" w:hanging="360"/>
+      </w:pPr>
+      <w:rPr>
+        <w:rFonts w:ascii="Courier New" w:hAnsi="Courier New" w:cs="Courier New" w:hint="default"/>
+      </w:rPr>
+    </w:lvl>
+    <w:lvl w:ilvl="2" w:tplc="04070005" w:tentative="1">
+      <w:start w:val="1"/>
+      <w:numFmt w:val="bullet"/>
+      <w:lvlText w:val=""/>
+      <w:lvlJc w:val="left"/>
+      <w:pPr>
+        <w:ind w:left="1860" w:hanging="360"/>
+      </w:pPr>
+      <w:rPr>
+        <w:rFonts w:ascii="Wingdings" w:hAnsi="Wingdings" w:hint="default"/>
+      </w:rPr>
+    </w:lvl>
+    <w:lvl w:ilvl="3" w:tplc="04070001" w:tentative="1">
+      <w:start w:val="1"/>
+      <w:numFmt w:val="bullet"/>
+      <w:lvlText w:val=""/>
+      <w:lvlJc w:val="left"/>
+      <w:pPr>
+        <w:ind w:left="2580" w:hanging="360"/>
+      </w:pPr>
+      <w:rPr>
+        <w:rFonts w:ascii="Symbol" w:hAnsi="Symbol" w:hint="default"/>
+      </w:rPr>
+    </w:lvl>
+    <w:lvl w:ilvl="4" w:tplc="04070003" w:tentative="1">
+      <w:start w:val="1"/>
+      <w:numFmt w:val="bullet"/>
+      <w:lvlText w:val="o"/>
+      <w:lvlJc w:val="left"/>
+      <w:pPr>
+        <w:ind w:left="3300" w:hanging="360"/>
+      </w:pPr>
+      <w:rPr>
+        <w:rFonts w:ascii="Courier New" w:hAnsi="Courier New" w:cs="Courier New" w:hint="default"/>
+      </w:rPr>
+    </w:lvl>
+    <w:lvl w:ilvl="5" w:tplc="04070005" w:tentative="1">
+      <w:start w:val="1"/>
+      <w:numFmt w:val="bullet"/>
+      <w:lvlText w:val=""/>
+      <w:lvlJc w:val="left"/>
+      <w:pPr>
+        <w:ind w:left="4020" w:hanging="360"/>
+      </w:pPr>
+      <w:rPr>
+        <w:rFonts w:ascii="Wingdings" w:hAnsi="Wingdings" w:hint="default"/>
+      </w:rPr>
+    </w:lvl>
+    <w:lvl w:ilvl="6" w:tplc="04070001" w:tentative="1">
+      <w:start w:val="1"/>
+      <w:numFmt w:val="bullet"/>
+      <w:lvlText w:val=""/>
+      <w:lvlJc w:val="left"/>
+      <w:pPr>
+        <w:ind w:left="4740" w:hanging="360"/>
+      </w:pPr>
+      <w:rPr>
+        <w:rFonts w:ascii="Symbol" w:hAnsi="Symbol" w:hint="default"/>
+      </w:rPr>
+    </w:lvl>
+    <w:lvl w:ilvl="7" w:tplc="04070003" w:tentative="1">
+      <w:start w:val="1"/>
+      <w:numFmt w:val="bullet"/>
+      <w:lvlText w:val="o"/>
+      <w:lvlJc w:val="left"/>
+      <w:pPr>
+        <w:ind w:left="5460" w:hanging="360"/>
+      </w:pPr>
+      <w:rPr>
+        <w:rFonts w:ascii="Courier New" w:hAnsi="Courier New" w:cs="Courier New" w:hint="default"/>
+      </w:rPr>
+    </w:lvl>
+    <w:lvl w:ilvl="8" w:tplc="04070005" w:tentative="1">
+      <w:start w:val="1"/>
+      <w:numFmt w:val="bullet"/>
+      <w:lvlText w:val=""/>
+      <w:lvlJc w:val="left"/>
+      <w:pPr>
+        <w:ind w:left="6180" w:hanging="360"/>
+      </w:pPr>
+      <w:rPr>
+        <w:rFonts w:ascii="Wingdings" w:hAnsi="Wingdings" w:hint="default"/>
+      </w:rPr>
+    </w:lvl>
+  </w:abstractNum>
+  <w:num w:numId="1">
+    <w:abstractNumId w:val="0"/>
+  </w:num>
+</w:numbering>
 </file>
 
 <file path=word/styles.xml><?xml version="1.0" encoding="utf-8"?>
@@ -1553,6 +2006,17 @@
       <w:szCs w:val="24"/>
     </w:rPr>
   </w:style>
+  <w:style w:type="paragraph" w:styleId="Listenabsatz">
+    <w:name w:val="List Paragraph"/>
+    <w:basedOn w:val="Standard"/>
+    <w:uiPriority w:val="34"/>
+    <w:qFormat/>
+    <w:rsid w:val="00D6524F"/>
+    <w:pPr>
+      <w:ind w:left="720"/>
+      <w:contextualSpacing/>
+    </w:pPr>
+  </w:style>
 </w:styles>
 </file>
 

</xml_diff>

<commit_message>
incorporate feedback from mandi
</commit_message>
<xml_diff>
--- a/master_thesis/introduction.docx
+++ b/master_thesis/introduction.docx
@@ -68,7 +68,39 @@
           <w:rFonts w:ascii="Times New Roman" w:hAnsi="Times New Roman" w:cs="Times New Roman"/>
           <w:lang w:val="en-IE"/>
         </w:rPr>
-        <w:t>The global number of international migrants has grown significantly, from 75 million in 1965 to around 272 million in 2019 (World Migration Report, 2020). Europe has emerged as one of the primary global destinations (Haas et al., 2019). Economic inequality, demographic pressures, and environmental crises are just some of the drivers of migration (Richmond, 2002). In Europe, opinions about immigration are heterogeneous. In Western Europe, short-term increases in immigration can lead to more negative attitudes, particularly when immigrants are from non-EU countries. However, regions with a higher share of foreign-born populations tend to be less anti-immigrant (Dražanová &amp; Gonnot, 2023). Differences between countries often reflect economic conditions, for example the severity of a current recession (Hatton, 2016). Polarization refers to the divergence of opinions or attitudes within a society, often leading to the formation of distinct and opposing groups (Williams, 2018). In the context of immigration, polarization can manifest as stark differences or subtle distinctions in attitudes towards migrants, ranging from acceptance and support to scepticism and opposition.</w:t>
+        <w:t>The global number of international migrants has grown significantly, from 75 million in 1965 to around 272 million in 2019 (World Migration Report, 2020). Europe has emerged as one of the primary global destinations (Haas et al., 2019). Economic inequality, demographic pressures, and environmental crises are just some of the drivers of migration (Richmond, 2002). In Europe, opinions about immigration are heterogeneous. In Western Europe, short-term increases in immigration can lead to more negative attitudes, particularly when immigrants are from non-EU countries. However, regions with a higher share of foreign-born populations tend to be less anti-immigrant (</w:t>
+      </w:r>
+      <w:proofErr w:type="spellStart"/>
+      <w:r>
+        <w:rPr>
+          <w:rFonts w:ascii="Times New Roman" w:hAnsi="Times New Roman" w:cs="Times New Roman"/>
+          <w:lang w:val="en-IE"/>
+        </w:rPr>
+        <w:t>Dražanová</w:t>
+      </w:r>
+      <w:proofErr w:type="spellEnd"/>
+      <w:r>
+        <w:rPr>
+          <w:rFonts w:ascii="Times New Roman" w:hAnsi="Times New Roman" w:cs="Times New Roman"/>
+          <w:lang w:val="en-IE"/>
+        </w:rPr>
+        <w:t xml:space="preserve"> &amp; </w:t>
+      </w:r>
+      <w:proofErr w:type="spellStart"/>
+      <w:r>
+        <w:rPr>
+          <w:rFonts w:ascii="Times New Roman" w:hAnsi="Times New Roman" w:cs="Times New Roman"/>
+          <w:lang w:val="en-IE"/>
+        </w:rPr>
+        <w:t>Gonnot</w:t>
+      </w:r>
+      <w:proofErr w:type="spellEnd"/>
+      <w:r>
+        <w:rPr>
+          <w:rFonts w:ascii="Times New Roman" w:hAnsi="Times New Roman" w:cs="Times New Roman"/>
+          <w:lang w:val="en-IE"/>
+        </w:rPr>
+        <w:t>, 2023). Differences between countries often reflect economic conditions, for example the severity of a current recession (Hatton, 2016). Polarization refers to the divergence of opinions or attitudes within a society, often leading to the formation of distinct and opposing groups (Williams, 2018). In the context of immigration, polarization can manifest as stark differences or subtle distinctions in attitudes towards migrants, ranging from acceptance and support to scepticism and opposition.</w:t>
       </w:r>
       <w:r>
         <w:rPr>
@@ -243,13 +275,23 @@
         </w:rPr>
         <w:t xml:space="preserve"> </w:t>
       </w:r>
-      <w:r>
-        <w:rPr>
-          <w:rFonts w:ascii="Times New Roman" w:hAnsi="Times New Roman" w:cs="Times New Roman"/>
-          <w:color w:val="FF0000"/>
-          <w:lang w:val="en-IE"/>
-        </w:rPr>
-        <w:t>predeliberation tendency” (Sunstein, 2003, p. 81).</w:t>
+      <w:proofErr w:type="spellStart"/>
+      <w:r>
+        <w:rPr>
+          <w:rFonts w:ascii="Times New Roman" w:hAnsi="Times New Roman" w:cs="Times New Roman"/>
+          <w:color w:val="FF0000"/>
+          <w:lang w:val="en-IE"/>
+        </w:rPr>
+        <w:t>predeliberation</w:t>
+      </w:r>
+      <w:proofErr w:type="spellEnd"/>
+      <w:r>
+        <w:rPr>
+          <w:rFonts w:ascii="Times New Roman" w:hAnsi="Times New Roman" w:cs="Times New Roman"/>
+          <w:color w:val="FF0000"/>
+          <w:lang w:val="en-IE"/>
+        </w:rPr>
+        <w:t xml:space="preserve"> tendency” (Sunstein, 2003, p. 81).</w:t>
       </w:r>
     </w:p>
     <w:p>
@@ -327,7 +369,25 @@
           <w:color w:val="FF0000"/>
           <w:lang w:val="en-IE"/>
         </w:rPr>
-        <w:t>polarization of parties or elected officials (Druckman et al., 2013), mass polarization refers to</w:t>
+        <w:t>polarization of parties or elected officials (</w:t>
+      </w:r>
+      <w:proofErr w:type="spellStart"/>
+      <w:r>
+        <w:rPr>
+          <w:rFonts w:ascii="Times New Roman" w:hAnsi="Times New Roman" w:cs="Times New Roman"/>
+          <w:color w:val="FF0000"/>
+          <w:lang w:val="en-IE"/>
+        </w:rPr>
+        <w:t>Druckman</w:t>
+      </w:r>
+      <w:proofErr w:type="spellEnd"/>
+      <w:r>
+        <w:rPr>
+          <w:rFonts w:ascii="Times New Roman" w:hAnsi="Times New Roman" w:cs="Times New Roman"/>
+          <w:color w:val="FF0000"/>
+          <w:lang w:val="en-IE"/>
+        </w:rPr>
+        <w:t xml:space="preserve"> et al., 2013), mass polarization refers to</w:t>
       </w:r>
       <w:r>
         <w:rPr>
@@ -462,7 +522,25 @@
           <w:color w:val="FF0000"/>
           <w:lang w:val="en-IE"/>
         </w:rPr>
-        <w:t>party” (Reiljan, 2020, p. 1). Opinion polarization looks at the “distributional properties of</w:t>
+        <w:t>party” (</w:t>
+      </w:r>
+      <w:proofErr w:type="spellStart"/>
+      <w:r>
+        <w:rPr>
+          <w:rFonts w:ascii="Times New Roman" w:hAnsi="Times New Roman" w:cs="Times New Roman"/>
+          <w:color w:val="FF0000"/>
+          <w:lang w:val="en-IE"/>
+        </w:rPr>
+        <w:t>Reiljan</w:t>
+      </w:r>
+      <w:proofErr w:type="spellEnd"/>
+      <w:r>
+        <w:rPr>
+          <w:rFonts w:ascii="Times New Roman" w:hAnsi="Times New Roman" w:cs="Times New Roman"/>
+          <w:color w:val="FF0000"/>
+          <w:lang w:val="en-IE"/>
+        </w:rPr>
+        <w:t>, 2020, p. 1). Opinion polarization looks at the “distributional properties of</w:t>
       </w:r>
       <w:r>
         <w:rPr>
@@ -537,12 +615,208 @@
     </w:p>
     <w:p>
       <w:pPr>
+        <w:shd w:val="clear" w:color="auto" w:fill="FFFFFF"/>
+        <w:spacing w:after="0" w:line="240" w:lineRule="auto"/>
+        <w:textAlignment w:val="baseline"/>
+        <w:rPr>
+          <w:rFonts w:ascii="Calibri" w:eastAsia="Times New Roman" w:hAnsi="Calibri" w:cs="Calibri"/>
+          <w:color w:val="000000"/>
+          <w:lang w:val="en-US" w:eastAsia="de-DE"/>
+        </w:rPr>
+      </w:pPr>
+      <w:r>
+        <w:rPr>
+          <w:rFonts w:ascii="Calibri" w:eastAsia="Times New Roman" w:hAnsi="Calibri" w:cs="Calibri"/>
+          <w:color w:val="000000"/>
+          <w:lang w:val="en-US" w:eastAsia="de-DE"/>
+        </w:rPr>
+        <w:t>Dear Stefano,</w:t>
+      </w:r>
+    </w:p>
+    <w:p>
+      <w:pPr>
+        <w:shd w:val="clear" w:color="auto" w:fill="FFFFFF"/>
+        <w:spacing w:after="0" w:line="240" w:lineRule="auto"/>
+        <w:textAlignment w:val="baseline"/>
+        <w:rPr>
+          <w:rFonts w:ascii="Calibri" w:eastAsia="Times New Roman" w:hAnsi="Calibri" w:cs="Calibri"/>
+          <w:color w:val="000000"/>
+          <w:lang w:val="en-US" w:eastAsia="de-DE"/>
+        </w:rPr>
+      </w:pPr>
+    </w:p>
+    <w:p>
+      <w:pPr>
+        <w:shd w:val="clear" w:color="auto" w:fill="FFFFFF"/>
+        <w:spacing w:after="0" w:line="240" w:lineRule="auto"/>
+        <w:textAlignment w:val="baseline"/>
+        <w:rPr>
+          <w:rFonts w:ascii="Calibri" w:eastAsia="Times New Roman" w:hAnsi="Calibri" w:cs="Calibri"/>
+          <w:color w:val="000000"/>
+          <w:lang w:val="en-US" w:eastAsia="de-DE"/>
+        </w:rPr>
+      </w:pPr>
+      <w:r>
+        <w:rPr>
+          <w:rFonts w:ascii="Calibri" w:eastAsia="Times New Roman" w:hAnsi="Calibri" w:cs="Calibri"/>
+          <w:color w:val="000000"/>
+          <w:lang w:val="en-US" w:eastAsia="de-DE"/>
+        </w:rPr>
+        <w:t>Thanks for sending this along, it's nice to hear from you. </w:t>
+      </w:r>
+    </w:p>
+    <w:p>
+      <w:pPr>
+        <w:shd w:val="clear" w:color="auto" w:fill="FFFFFF"/>
+        <w:spacing w:after="0" w:line="240" w:lineRule="auto"/>
+        <w:textAlignment w:val="baseline"/>
+        <w:rPr>
+          <w:rFonts w:ascii="Calibri" w:eastAsia="Times New Roman" w:hAnsi="Calibri" w:cs="Calibri"/>
+          <w:color w:val="000000"/>
+          <w:lang w:val="en-US" w:eastAsia="de-DE"/>
+        </w:rPr>
+      </w:pPr>
+      <w:r>
+        <w:rPr>
+          <w:rFonts w:ascii="Calibri" w:eastAsia="Times New Roman" w:hAnsi="Calibri" w:cs="Calibri"/>
+          <w:color w:val="000000"/>
+          <w:lang w:val="en-US" w:eastAsia="de-DE"/>
+        </w:rPr>
+        <w:t xml:space="preserve"> </w:t>
+      </w:r>
+    </w:p>
+    <w:p>
+      <w:pPr>
+        <w:shd w:val="clear" w:color="auto" w:fill="FFFFFF"/>
+        <w:spacing w:after="0" w:line="240" w:lineRule="auto"/>
+        <w:textAlignment w:val="baseline"/>
+        <w:rPr>
+          <w:rFonts w:ascii="Calibri" w:eastAsia="Times New Roman" w:hAnsi="Calibri" w:cs="Calibri"/>
+          <w:color w:val="000000"/>
+          <w:lang w:val="en-US" w:eastAsia="de-DE"/>
+        </w:rPr>
+      </w:pPr>
+    </w:p>
+    <w:p>
+      <w:pPr>
+        <w:pStyle w:val="Listenabsatz"/>
+        <w:numPr>
+          <w:ilvl w:val="0"/>
+          <w:numId w:val="2"/>
+        </w:numPr>
+        <w:shd w:val="clear" w:color="auto" w:fill="FFFFFF"/>
+        <w:spacing w:after="0" w:line="240" w:lineRule="auto"/>
+        <w:textAlignment w:val="baseline"/>
+        <w:rPr>
+          <w:rFonts w:ascii="Calibri" w:eastAsia="Times New Roman" w:hAnsi="Calibri" w:cs="Calibri"/>
+          <w:color w:val="000000"/>
+          <w:lang w:val="en-US" w:eastAsia="de-DE"/>
+        </w:rPr>
+      </w:pPr>
+      <w:r>
+        <w:rPr>
+          <w:rFonts w:ascii="Calibri" w:eastAsia="Times New Roman" w:hAnsi="Calibri" w:cs="Calibri"/>
+          <w:color w:val="000000"/>
+          <w:lang w:val="en-US" w:eastAsia="de-DE"/>
+        </w:rPr>
+        <w:t>I could imagine in the thesis that you would need to discuss the variety of conceptualizations of polarization from the literature</w:t>
+      </w:r>
+    </w:p>
+    <w:p>
+      <w:pPr>
+        <w:pStyle w:val="Listenabsatz"/>
+        <w:numPr>
+          <w:ilvl w:val="0"/>
+          <w:numId w:val="2"/>
+        </w:numPr>
+        <w:shd w:val="clear" w:color="auto" w:fill="FFFFFF"/>
+        <w:spacing w:after="0" w:line="240" w:lineRule="auto"/>
+        <w:textAlignment w:val="baseline"/>
+        <w:rPr>
+          <w:rFonts w:ascii="Calibri" w:eastAsia="Times New Roman" w:hAnsi="Calibri" w:cs="Calibri"/>
+          <w:color w:val="000000"/>
+          <w:lang w:val="en-US" w:eastAsia="de-DE"/>
+        </w:rPr>
+      </w:pPr>
+      <w:r>
+        <w:rPr>
+          <w:rFonts w:ascii="Calibri" w:eastAsia="Times New Roman" w:hAnsi="Calibri" w:cs="Calibri"/>
+          <w:color w:val="000000"/>
+          <w:lang w:val="en-US" w:eastAsia="de-DE"/>
+        </w:rPr>
+        <w:t>And, presumably, you will need to argue for the need for clearer metrics and/or a tool that offers centralized metrics for researchers (which I am assuming is the goal of your work)</w:t>
+      </w:r>
+    </w:p>
+    <w:p>
+      <w:pPr>
+        <w:pStyle w:val="Listenabsatz"/>
+        <w:numPr>
+          <w:ilvl w:val="0"/>
+          <w:numId w:val="2"/>
+        </w:numPr>
+        <w:shd w:val="clear" w:color="auto" w:fill="FFFFFF"/>
+        <w:spacing w:after="0" w:line="240" w:lineRule="auto"/>
+        <w:textAlignment w:val="baseline"/>
+        <w:rPr>
+          <w:rFonts w:ascii="Calibri" w:eastAsia="Times New Roman" w:hAnsi="Calibri" w:cs="Calibri"/>
+          <w:color w:val="000000"/>
+          <w:lang w:val="en-US" w:eastAsia="de-DE"/>
+        </w:rPr>
+      </w:pPr>
+      <w:r>
+        <w:rPr>
+          <w:rFonts w:ascii="Calibri" w:eastAsia="Times New Roman" w:hAnsi="Calibri" w:cs="Calibri"/>
+          <w:color w:val="000000"/>
+          <w:lang w:val="en-US" w:eastAsia="de-DE"/>
+        </w:rPr>
+        <w:t>The choice of looking at opinions on immigration should also be grounded in the literature</w:t>
+      </w:r>
+    </w:p>
+    <w:p>
+      <w:pPr>
+        <w:pStyle w:val="Listenabsatz"/>
+        <w:numPr>
+          <w:ilvl w:val="0"/>
+          <w:numId w:val="2"/>
+        </w:numPr>
+        <w:shd w:val="clear" w:color="auto" w:fill="FFFFFF"/>
+        <w:spacing w:after="0" w:line="240" w:lineRule="auto"/>
+        <w:textAlignment w:val="baseline"/>
+        <w:rPr>
+          <w:rFonts w:ascii="Calibri" w:eastAsia="Times New Roman" w:hAnsi="Calibri" w:cs="Calibri"/>
+          <w:color w:val="000000"/>
+          <w:lang w:val="en-US" w:eastAsia="de-DE"/>
+        </w:rPr>
+      </w:pPr>
+      <w:r>
+        <w:rPr>
+          <w:rFonts w:ascii="Calibri" w:eastAsia="Times New Roman" w:hAnsi="Calibri" w:cs="Calibri"/>
+          <w:color w:val="000000"/>
+          <w:lang w:val="en-US" w:eastAsia="de-DE"/>
+        </w:rPr>
+        <w:t>Perhaps you also provide a "test run" of the tool by developing a few hypotheses (based on a literature review) that can be tested with the tool and demonstrating how it performs in this regard.</w:t>
+      </w:r>
+    </w:p>
+    <w:p>
+      <w:pPr>
+        <w:shd w:val="clear" w:color="auto" w:fill="FFFFFF"/>
+        <w:spacing w:after="0" w:line="240" w:lineRule="auto"/>
+        <w:textAlignment w:val="baseline"/>
+        <w:rPr>
+          <w:rFonts w:ascii="Calibri" w:eastAsia="Times New Roman" w:hAnsi="Calibri" w:cs="Calibri"/>
+          <w:color w:val="000000"/>
+          <w:lang w:val="en-US" w:eastAsia="de-DE"/>
+        </w:rPr>
+      </w:pPr>
+    </w:p>
+    <w:p>
+      <w:pPr>
         <w:pStyle w:val="Default"/>
         <w:spacing w:line="360" w:lineRule="auto"/>
         <w:rPr>
           <w:rFonts w:ascii="Times New Roman" w:hAnsi="Times New Roman" w:cs="Times New Roman"/>
           <w:color w:val="FF0000"/>
-          <w:lang w:val="en-IE"/>
+          <w:lang w:val="en-US"/>
         </w:rPr>
       </w:pPr>
     </w:p>
@@ -678,7 +952,31 @@
           <w:rFonts w:ascii="Times New Roman" w:hAnsi="Times New Roman" w:cs="Times New Roman"/>
           <w:lang w:val="en-IE"/>
         </w:rPr>
-        <w:t xml:space="preserve"> aspect of polarization is issue alignment. Issue alignment refers to the process by which people's attitudes, beliefs, or preferences on one set of issues become correlated or aligned with their attitudes on other issues, often due to shared ideological, partisan, or social factors. This concept is commonly studied in political science, sociology, and psychology to understand how individuals or groups develop cohesive worldviews or political identities. Issue alignment is associated with increased negative political affect, particularly towards out-groups. This alignment of issue attitudes can exacerbate political hostility, as individuals perceive others with differing issue alignments as more ideologically distant (Bougher, 2017). Investigating issue alignment regarding immigration opinions in Europe is an important topic because it sheds light on how attitudes toward immigration are connected to broader political, social, and cultural dynamics, with significant implications for understanding public opinion, policy-making, and social cohesion.</w:t>
+        <w:t xml:space="preserve"> aspect of polarization is issue alignment. Issue alignment refers to the process by which people's attitudes, beliefs, or preferences on one set of issues become correlated or aligned with their attitudes on other issues, often due to shared ideological, partisan, or social factors. This concept is commonly studied in political science, sociology, and psychology to understand how individuals or groups develop cohesive worldviews or political identities. Issue alignment is associated with increased negative political affect, particularly towards out-groups. This alignment of issue attitudes can exacerbate political hostility, as individuals perceive others with differing issue alignments as more ideologically distant (</w:t>
+      </w:r>
+      <w:proofErr w:type="spellStart"/>
+      <w:r>
+        <w:rPr>
+          <w:rFonts w:ascii="Times New Roman" w:hAnsi="Times New Roman" w:cs="Times New Roman"/>
+          <w:lang w:val="en-IE"/>
+        </w:rPr>
+        <w:t>Bougher</w:t>
+      </w:r>
+      <w:proofErr w:type="spellEnd"/>
+      <w:r>
+        <w:rPr>
+          <w:rFonts w:ascii="Times New Roman" w:hAnsi="Times New Roman" w:cs="Times New Roman"/>
+          <w:lang w:val="en-IE"/>
+        </w:rPr>
+        <w:t xml:space="preserve">, 2017). Investigating issue alignment regarding immigration opinions in Europe is an important topic because it sheds light on how attitudes toward immigration are connected to broader political, </w:t>
+      </w:r>
+      <w:r>
+        <w:rPr>
+          <w:rFonts w:ascii="Times New Roman" w:hAnsi="Times New Roman" w:cs="Times New Roman"/>
+          <w:lang w:val="en-IE"/>
+        </w:rPr>
+        <w:lastRenderedPageBreak/>
+        <w:t>social, and cultural dynamics, with significant implications for understanding public opinion, policy-making, and social cohesion.</w:t>
       </w:r>
     </w:p>
     <w:p>
@@ -816,7 +1114,6 @@
           <w:u w:val="single"/>
           <w:lang w:val="en-IE"/>
         </w:rPr>
-        <w:lastRenderedPageBreak/>
         <w:t xml:space="preserve">Niche establishment within research territory </w:t>
       </w:r>
     </w:p>
@@ -1280,6 +1577,7 @@
           <w:u w:val="single"/>
           <w:lang w:val="en-IE"/>
         </w:rPr>
+        <w:lastRenderedPageBreak/>
         <w:t>Observations and / or executed theory</w:t>
       </w:r>
     </w:p>
@@ -1350,7 +1648,31 @@
           <w:u w:val="single"/>
           <w:lang w:val="en-IE"/>
         </w:rPr>
-        <w:t xml:space="preserve">How analyses of the data can can answer the central research question </w:t>
+        <w:t xml:space="preserve">How analyses of the data can </w:t>
+      </w:r>
+      <w:proofErr w:type="spellStart"/>
+      <w:r>
+        <w:rPr>
+          <w:rFonts w:ascii="Times New Roman" w:hAnsi="Times New Roman" w:cs="Times New Roman"/>
+          <w:color w:val="FF0000"/>
+          <w:sz w:val="24"/>
+          <w:szCs w:val="24"/>
+          <w:u w:val="single"/>
+          <w:lang w:val="en-IE"/>
+        </w:rPr>
+        <w:t>can</w:t>
+      </w:r>
+      <w:proofErr w:type="spellEnd"/>
+      <w:r>
+        <w:rPr>
+          <w:rFonts w:ascii="Times New Roman" w:hAnsi="Times New Roman" w:cs="Times New Roman"/>
+          <w:color w:val="FF0000"/>
+          <w:sz w:val="24"/>
+          <w:szCs w:val="24"/>
+          <w:u w:val="single"/>
+          <w:lang w:val="en-IE"/>
+        </w:rPr>
+        <w:t xml:space="preserve"> answer the central research question </w:t>
       </w:r>
     </w:p>
     <w:p>
@@ -1378,31 +1700,42 @@
           <w:u w:val="single"/>
           <w:lang w:val="en-IE"/>
         </w:rPr>
-        <w:t>work out trends regarding different aspects of polarization across europe</w:t>
-      </w:r>
-    </w:p>
-    <w:p>
-      <w:pPr>
-        <w:spacing w:line="360" w:lineRule="auto"/>
-        <w:rPr>
-          <w:rFonts w:ascii="Times New Roman" w:hAnsi="Times New Roman" w:cs="Times New Roman"/>
-          <w:color w:val="FF0000"/>
-          <w:sz w:val="24"/>
-          <w:szCs w:val="24"/>
-          <w:u w:val="single"/>
-          <w:lang w:val="en-IE"/>
-        </w:rPr>
-      </w:pPr>
-      <w:r>
-        <w:rPr>
-          <w:rFonts w:ascii="Times New Roman" w:hAnsi="Times New Roman" w:cs="Times New Roman"/>
-          <w:color w:val="FF0000"/>
-          <w:sz w:val="24"/>
-          <w:szCs w:val="24"/>
-          <w:u w:val="single"/>
-          <w:lang w:val="en-IE"/>
-        </w:rPr>
-        <w:lastRenderedPageBreak/>
+        <w:t xml:space="preserve">work out trends regarding different aspects of polarization across </w:t>
+      </w:r>
+      <w:proofErr w:type="spellStart"/>
+      <w:r>
+        <w:rPr>
+          <w:rFonts w:ascii="Times New Roman" w:hAnsi="Times New Roman" w:cs="Times New Roman"/>
+          <w:sz w:val="24"/>
+          <w:szCs w:val="24"/>
+          <w:u w:val="single"/>
+          <w:lang w:val="en-IE"/>
+        </w:rPr>
+        <w:t>europe</w:t>
+      </w:r>
+      <w:proofErr w:type="spellEnd"/>
+    </w:p>
+    <w:p>
+      <w:pPr>
+        <w:spacing w:line="360" w:lineRule="auto"/>
+        <w:rPr>
+          <w:rFonts w:ascii="Times New Roman" w:hAnsi="Times New Roman" w:cs="Times New Roman"/>
+          <w:color w:val="FF0000"/>
+          <w:sz w:val="24"/>
+          <w:szCs w:val="24"/>
+          <w:u w:val="single"/>
+          <w:lang w:val="en-IE"/>
+        </w:rPr>
+      </w:pPr>
+      <w:r>
+        <w:rPr>
+          <w:rFonts w:ascii="Times New Roman" w:hAnsi="Times New Roman" w:cs="Times New Roman"/>
+          <w:color w:val="FF0000"/>
+          <w:sz w:val="24"/>
+          <w:szCs w:val="24"/>
+          <w:u w:val="single"/>
+          <w:lang w:val="en-IE"/>
+        </w:rPr>
         <w:t xml:space="preserve">Maybe end the introduction with a short summary of our main results and conclusion (even if they are already stated in the abstract) </w:t>
       </w:r>
     </w:p>
@@ -1558,8 +1891,123 @@
       </w:rPr>
     </w:lvl>
   </w:abstractNum>
+  <w:abstractNum w:abstractNumId="1" w15:restartNumberingAfterBreak="0">
+    <w:nsid w:val="62594F15"/>
+    <w:multiLevelType w:val="hybridMultilevel"/>
+    <w:tmpl w:val="0144E034"/>
+    <w:lvl w:ilvl="0" w:tplc="C556ED80">
+      <w:numFmt w:val="bullet"/>
+      <w:lvlText w:val="-"/>
+      <w:lvlJc w:val="left"/>
+      <w:pPr>
+        <w:ind w:left="720" w:hanging="360"/>
+      </w:pPr>
+      <w:rPr>
+        <w:rFonts w:ascii="Calibri" w:eastAsia="Times New Roman" w:hAnsi="Calibri" w:cs="Calibri" w:hint="default"/>
+      </w:rPr>
+    </w:lvl>
+    <w:lvl w:ilvl="1" w:tplc="04070003" w:tentative="1">
+      <w:start w:val="1"/>
+      <w:numFmt w:val="bullet"/>
+      <w:lvlText w:val="o"/>
+      <w:lvlJc w:val="left"/>
+      <w:pPr>
+        <w:ind w:left="1440" w:hanging="360"/>
+      </w:pPr>
+      <w:rPr>
+        <w:rFonts w:ascii="Courier New" w:hAnsi="Courier New" w:cs="Courier New" w:hint="default"/>
+      </w:rPr>
+    </w:lvl>
+    <w:lvl w:ilvl="2" w:tplc="04070005" w:tentative="1">
+      <w:start w:val="1"/>
+      <w:numFmt w:val="bullet"/>
+      <w:lvlText w:val=""/>
+      <w:lvlJc w:val="left"/>
+      <w:pPr>
+        <w:ind w:left="2160" w:hanging="360"/>
+      </w:pPr>
+      <w:rPr>
+        <w:rFonts w:ascii="Wingdings" w:hAnsi="Wingdings" w:hint="default"/>
+      </w:rPr>
+    </w:lvl>
+    <w:lvl w:ilvl="3" w:tplc="04070001" w:tentative="1">
+      <w:start w:val="1"/>
+      <w:numFmt w:val="bullet"/>
+      <w:lvlText w:val=""/>
+      <w:lvlJc w:val="left"/>
+      <w:pPr>
+        <w:ind w:left="2880" w:hanging="360"/>
+      </w:pPr>
+      <w:rPr>
+        <w:rFonts w:ascii="Symbol" w:hAnsi="Symbol" w:hint="default"/>
+      </w:rPr>
+    </w:lvl>
+    <w:lvl w:ilvl="4" w:tplc="04070003" w:tentative="1">
+      <w:start w:val="1"/>
+      <w:numFmt w:val="bullet"/>
+      <w:lvlText w:val="o"/>
+      <w:lvlJc w:val="left"/>
+      <w:pPr>
+        <w:ind w:left="3600" w:hanging="360"/>
+      </w:pPr>
+      <w:rPr>
+        <w:rFonts w:ascii="Courier New" w:hAnsi="Courier New" w:cs="Courier New" w:hint="default"/>
+      </w:rPr>
+    </w:lvl>
+    <w:lvl w:ilvl="5" w:tplc="04070005" w:tentative="1">
+      <w:start w:val="1"/>
+      <w:numFmt w:val="bullet"/>
+      <w:lvlText w:val=""/>
+      <w:lvlJc w:val="left"/>
+      <w:pPr>
+        <w:ind w:left="4320" w:hanging="360"/>
+      </w:pPr>
+      <w:rPr>
+        <w:rFonts w:ascii="Wingdings" w:hAnsi="Wingdings" w:hint="default"/>
+      </w:rPr>
+    </w:lvl>
+    <w:lvl w:ilvl="6" w:tplc="04070001" w:tentative="1">
+      <w:start w:val="1"/>
+      <w:numFmt w:val="bullet"/>
+      <w:lvlText w:val=""/>
+      <w:lvlJc w:val="left"/>
+      <w:pPr>
+        <w:ind w:left="5040" w:hanging="360"/>
+      </w:pPr>
+      <w:rPr>
+        <w:rFonts w:ascii="Symbol" w:hAnsi="Symbol" w:hint="default"/>
+      </w:rPr>
+    </w:lvl>
+    <w:lvl w:ilvl="7" w:tplc="04070003" w:tentative="1">
+      <w:start w:val="1"/>
+      <w:numFmt w:val="bullet"/>
+      <w:lvlText w:val="o"/>
+      <w:lvlJc w:val="left"/>
+      <w:pPr>
+        <w:ind w:left="5760" w:hanging="360"/>
+      </w:pPr>
+      <w:rPr>
+        <w:rFonts w:ascii="Courier New" w:hAnsi="Courier New" w:cs="Courier New" w:hint="default"/>
+      </w:rPr>
+    </w:lvl>
+    <w:lvl w:ilvl="8" w:tplc="04070005" w:tentative="1">
+      <w:start w:val="1"/>
+      <w:numFmt w:val="bullet"/>
+      <w:lvlText w:val=""/>
+      <w:lvlJc w:val="left"/>
+      <w:pPr>
+        <w:ind w:left="6480" w:hanging="360"/>
+      </w:pPr>
+      <w:rPr>
+        <w:rFonts w:ascii="Wingdings" w:hAnsi="Wingdings" w:hint="default"/>
+      </w:rPr>
+    </w:lvl>
+  </w:abstractNum>
   <w:num w:numId="1">
     <w:abstractNumId w:val="0"/>
+  </w:num>
+  <w:num w:numId="2">
+    <w:abstractNumId w:val="1"/>
   </w:num>
 </w:numbering>
 </file>

</xml_diff>